<commit_message>
MVC-Text in der Doku
</commit_message>
<xml_diff>
--- a/docs/Dokumentation Lagerverwaltung.docx
+++ b/docs/Dokumentation Lagerverwaltung.docx
@@ -278,33 +278,22 @@
         <w:spacing w:after="0" w:line="276" w:lineRule="auto"/>
       </w:pPr>
       <w:r>
-        <w:t>GAD-Straße 2-6</w:t>
-      </w:r>
-    </w:p>
-    <w:p>
-      <w:pPr>
-        <w:spacing w:after="0"/>
-      </w:pPr>
-      <w:r>
-        <w:t>48163 Münster</w:t>
-      </w:r>
-      <w:r>
         <w:rPr>
           <w:noProof/>
         </w:rPr>
         <w:drawing>
-          <wp:anchor distT="0" distB="0" distL="114300" distR="114300" simplePos="0" relativeHeight="251659264" behindDoc="1" locked="0" layoutInCell="1" allowOverlap="1">
+          <wp:anchor distT="0" distB="0" distL="114300" distR="114300" simplePos="0" relativeHeight="251673600" behindDoc="1" locked="0" layoutInCell="1" allowOverlap="1">
             <wp:simplePos x="0" y="0"/>
-            <wp:positionH relativeFrom="margin">
-              <wp:align>right</wp:align>
+            <wp:positionH relativeFrom="column">
+              <wp:posOffset>2322195</wp:posOffset>
             </wp:positionH>
-            <wp:positionV relativeFrom="margin">
-              <wp:align>bottom</wp:align>
+            <wp:positionV relativeFrom="paragraph">
+              <wp:posOffset>75565</wp:posOffset>
             </wp:positionV>
-            <wp:extent cx="2878455" cy="977900"/>
-            <wp:effectExtent l="19050" t="0" r="0" b="0"/>
-            <wp:wrapSquare wrapText="bothSides"/>
-            <wp:docPr id="1" name="Bild 1" descr="M:\DATEN\Bildbibliothek\Logos für Office -Powerpoint\GAD_Logo08_4c.wmf"/>
+            <wp:extent cx="3025775" cy="1028700"/>
+            <wp:effectExtent l="19050" t="0" r="3175" b="0"/>
+            <wp:wrapNone/>
+            <wp:docPr id="7" name="Bild 5" descr="C:\Users\Marius\Pictures\fiduciagad.png"/>
             <wp:cNvGraphicFramePr>
               <a:graphicFrameLocks xmlns:a="http://schemas.openxmlformats.org/drawingml/2006/main" noChangeAspect="1"/>
             </wp:cNvGraphicFramePr>
@@ -312,7 +301,7 @@
               <a:graphicData uri="http://schemas.openxmlformats.org/drawingml/2006/picture">
                 <pic:pic xmlns:pic="http://schemas.openxmlformats.org/drawingml/2006/picture">
                   <pic:nvPicPr>
-                    <pic:cNvPr id="0" name="Picture 1" descr="M:\DATEN\Bildbibliothek\Logos für Office -Powerpoint\GAD_Logo08_4c.wmf"/>
+                    <pic:cNvPr id="0" name="Picture 5" descr="C:\Users\Marius\Pictures\fiduciagad.png"/>
                     <pic:cNvPicPr>
                       <a:picLocks noChangeAspect="1" noChangeArrowheads="1"/>
                     </pic:cNvPicPr>
@@ -327,7 +316,7 @@
                   <pic:spPr bwMode="auto">
                     <a:xfrm>
                       <a:off x="0" y="0"/>
-                      <a:ext cx="2878455" cy="977900"/>
+                      <a:ext cx="3025775" cy="1028700"/>
                     </a:xfrm>
                     <a:prstGeom prst="rect">
                       <a:avLst/>
@@ -347,6 +336,33 @@
         </w:drawing>
       </w:r>
       <w:r>
+        <w:t>GAD-Straße 2-6</w:t>
+      </w:r>
+    </w:p>
+    <w:p>
+      <w:pPr>
+        <w:spacing w:after="0"/>
+      </w:pPr>
+      <w:r>
+        <w:t>48163 Münster</w:t>
+      </w:r>
+      <w:r>
+        <w:rPr>
+          <w:rStyle w:val="Standard"/>
+          <w:rFonts w:ascii="Times New Roman" w:eastAsia="Times New Roman" w:hAnsi="Times New Roman" w:cs="Times New Roman"/>
+          <w:snapToGrid w:val="0"/>
+          <w:color w:val="000000"/>
+          <w:w w:val="0"/>
+          <w:sz w:val="0"/>
+          <w:szCs w:val="0"/>
+          <w:u w:color="000000"/>
+          <w:bdr w:val="none" w:sz="0" w:space="0" w:color="000000"/>
+          <w:shd w:val="clear" w:color="000000" w:fill="000000"/>
+          <w:lang/>
+        </w:rPr>
+        <w:t xml:space="preserve"> </w:t>
+      </w:r>
+      <w:r>
         <w:br w:type="page"/>
       </w:r>
     </w:p>
@@ -1166,7 +1182,7 @@
           <w:rPr>
             <w:noProof/>
           </w:rPr>
-          <w:t>1</w:t>
+          <w:t>2</w:t>
         </w:r>
         <w:r>
           <w:rPr>
@@ -1250,7 +1266,7 @@
           <w:rPr>
             <w:noProof/>
           </w:rPr>
-          <w:t>1</w:t>
+          <w:t>2</w:t>
         </w:r>
         <w:r>
           <w:rPr>
@@ -1331,7 +1347,7 @@
           <w:rPr>
             <w:noProof/>
           </w:rPr>
-          <w:t>1</w:t>
+          <w:t>2</w:t>
         </w:r>
         <w:r>
           <w:rPr>
@@ -1412,7 +1428,7 @@
           <w:rPr>
             <w:noProof/>
           </w:rPr>
-          <w:t>1</w:t>
+          <w:t>2</w:t>
         </w:r>
         <w:r>
           <w:rPr>
@@ -1493,7 +1509,7 @@
           <w:rPr>
             <w:noProof/>
           </w:rPr>
-          <w:t>1</w:t>
+          <w:t>4</w:t>
         </w:r>
         <w:r>
           <w:rPr>
@@ -1574,7 +1590,7 @@
           <w:rPr>
             <w:noProof/>
           </w:rPr>
-          <w:t>2</w:t>
+          <w:t>5</w:t>
         </w:r>
         <w:r>
           <w:rPr>
@@ -2166,20 +2182,16 @@
             <w:noProof/>
             <w:webHidden/>
           </w:rPr>
-        </w:r>
-        <w:r>
-          <w:rPr>
+          <w:fldChar w:fldCharType="separate"/>
+        </w:r>
+        <w:r>
+          <w:rPr>
+            <w:b/>
+            <w:bCs/>
             <w:noProof/>
             <w:webHidden/>
           </w:rPr>
-          <w:fldChar w:fldCharType="separate"/>
-        </w:r>
-        <w:r>
-          <w:rPr>
-            <w:noProof/>
-            <w:webHidden/>
-          </w:rPr>
-          <w:t>1</w:t>
+          <w:t>Fehler! Textmarke nicht definiert.</w:t>
         </w:r>
         <w:r>
           <w:rPr>
@@ -2237,20 +2249,16 @@
             <w:noProof/>
             <w:webHidden/>
           </w:rPr>
-        </w:r>
-        <w:r>
-          <w:rPr>
+          <w:fldChar w:fldCharType="separate"/>
+        </w:r>
+        <w:r>
+          <w:rPr>
+            <w:b/>
+            <w:bCs/>
             <w:noProof/>
             <w:webHidden/>
           </w:rPr>
-          <w:fldChar w:fldCharType="separate"/>
-        </w:r>
-        <w:r>
-          <w:rPr>
-            <w:noProof/>
-            <w:webHidden/>
-          </w:rPr>
-          <w:t>2</w:t>
+          <w:t>Fehler! Textmarke nicht definiert.</w:t>
         </w:r>
         <w:r>
           <w:rPr>
@@ -2308,20 +2316,16 @@
             <w:noProof/>
             <w:webHidden/>
           </w:rPr>
-        </w:r>
-        <w:r>
-          <w:rPr>
+          <w:fldChar w:fldCharType="separate"/>
+        </w:r>
+        <w:r>
+          <w:rPr>
+            <w:b/>
+            <w:bCs/>
             <w:noProof/>
             <w:webHidden/>
           </w:rPr>
-          <w:fldChar w:fldCharType="separate"/>
-        </w:r>
-        <w:r>
-          <w:rPr>
-            <w:noProof/>
-            <w:webHidden/>
-          </w:rPr>
-          <w:t>4</w:t>
+          <w:t>Fehler! Textmarke nicht definiert.</w:t>
         </w:r>
         <w:r>
           <w:rPr>
@@ -2545,18 +2549,15 @@
           <w:rPr>
             <w:noProof/>
           </w:rPr>
-        </w:r>
-        <w:r>
-          <w:rPr>
-            <w:noProof/>
-          </w:rPr>
           <w:fldChar w:fldCharType="separate"/>
         </w:r>
         <w:r>
           <w:rPr>
-            <w:noProof/>
-          </w:rPr>
-          <w:t>3</w:t>
+            <w:b/>
+            <w:bCs/>
+            <w:noProof/>
+          </w:rPr>
+          <w:t>Fehler! Textmarke nicht definiert.</w:t>
         </w:r>
         <w:r>
           <w:rPr>
@@ -2636,10 +2637,12 @@
         </w:r>
         <w:r>
           <w:rPr>
+            <w:b/>
+            <w:bCs/>
             <w:noProof/>
             <w:webHidden/>
           </w:rPr>
-          <w:t>A</w:t>
+          <w:t>Fehler! Textmarke nicht definiert.</w:t>
         </w:r>
         <w:r>
           <w:rPr>
@@ -2674,20 +2677,16 @@
             <w:noProof/>
             <w:webHidden/>
           </w:rPr>
-        </w:r>
-        <w:r>
-          <w:rPr>
+          <w:fldChar w:fldCharType="separate"/>
+        </w:r>
+        <w:r>
+          <w:rPr>
+            <w:b/>
+            <w:bCs/>
             <w:noProof/>
             <w:webHidden/>
           </w:rPr>
-          <w:fldChar w:fldCharType="separate"/>
-        </w:r>
-        <w:r>
-          <w:rPr>
-            <w:noProof/>
-            <w:webHidden/>
-          </w:rPr>
-          <w:t>1</w:t>
+          <w:t>Fehler! Textmarke nicht definiert.</w:t>
         </w:r>
         <w:r>
           <w:rPr>
@@ -2751,6 +2750,140 @@
       <w:bookmarkEnd w:id="6"/>
     </w:p>
     <w:p>
+      <w:r>
+        <w:t xml:space="preserve">Das </w:t>
+      </w:r>
+      <w:r>
+        <w:t>grundlegend verwendete Entwurfsmuster bei der Erstellung der Lagerverwaltung ist das Model-View-Controller-Entwurfsmuster (MVC). Dieses Entwurfsmuster ist für diese Anwendung geeignet, da es möglich ist, fachliche Änderungen nicht direkt anzeigen zu lassen. Stattdessen kann festgelegt werden, welche Informationen auf der Benutzeroberfläche angezeigt werden sollen. Zudem wird durch das MVC-Entwurfsmuster ermöglicht, einen Zustand des Systems in einer Datei abzuspeichern und zu einem späteren Zeitpunkt neu zu laden.</w:t>
+      </w:r>
+    </w:p>
+    <w:p>
+      <w:r>
+        <w:t xml:space="preserve">Die fachliche Logik der Lagerverwaltung wird in verschiedenen Models abgebildet. Insgesamt werden in diesem Fall sechs Models eingesetzt. </w:t>
+      </w:r>
+      <w:r>
+        <w:t xml:space="preserve">Das LagerVerwaltungsModel enthält alle notwendigen Methoden, um die Gesamtheit aller Buchungen zu verwalten. </w:t>
+      </w:r>
+      <w:r>
+        <w:t xml:space="preserve">Zudem wird die Initialbefüllung der Lager in diesem Model vorgenommen. </w:t>
+      </w:r>
+      <w:r>
+        <w:t>In Ergänzung zum LagerVerwaltungsM</w:t>
+      </w:r>
+      <w:r>
+        <w:t>o</w:t>
+      </w:r>
+      <w:r>
+        <w:t>del existiert das LagerModel, welches dazu dient mit einzelnen Lagern zu interagieren und beispielsweise verwendet wird, um eine Buchung auf ein</w:t>
+      </w:r>
+      <w:r>
+        <w:t>zelnes</w:t>
+      </w:r>
+      <w:r>
+        <w:t xml:space="preserve"> Lager auszuführen.</w:t>
+      </w:r>
+      <w:r>
+        <w:t xml:space="preserve"> Des Weiteren existiert ein BuchungsModel. Darin sind sowohl alle Informationen, wie beispielsweise Anteile und Buchungstag</w:t>
+      </w:r>
+      <w:r>
+        <w:t>,</w:t>
+      </w:r>
+      <w:r>
+        <w:t xml:space="preserve"> als auch die benötigten Methoden zur Erstellung und Verwaltung von Buchungen enthalten. Da die Verfahren für eine Zu- und eine Abbuchung unterschiedlich sind, werden hier zusätzlich zum BuchungsModel ein ZuBuchungsModel und ein AbBuchungsModel verwendet, wodurch es möglich ist, die Implementation einzelner Methoden pro Model anzupassen. Abschließend existiert ein AnteilModel, welches benötigt wird, um eine Gesamtbuchung als Buchung mehrerer kleiner Anteile auf verschiedene Lager darstellen zu könne</w:t>
+      </w:r>
+      <w:r>
+        <w:t>n.</w:t>
+      </w:r>
+      <w:r>
+        <w:t xml:space="preserve"> </w:t>
+      </w:r>
+      <w:r>
+        <w:t>Durch das AnteilModel wird</w:t>
+      </w:r>
+      <w:r>
+        <w:t xml:space="preserve"> im Buchungsprozess die Möglichkeit </w:t>
+      </w:r>
+      <w:r>
+        <w:t>geboten</w:t>
+      </w:r>
+      <w:r>
+        <w:t xml:space="preserve"> die Buchung eines Anteils rückgängig zu machen</w:t>
+      </w:r>
+      <w:r>
+        <w:t>.</w:t>
+      </w:r>
+    </w:p>
+    <w:p>
+      <w:r>
+        <w:t>Zur graphischen Darstellung der Informationen werden diverse View-Elemente genutzt</w:t>
+      </w:r>
+      <w:r>
+        <w:t>.</w:t>
+      </w:r>
+      <w:r>
+        <w:t xml:space="preserve"> </w:t>
+      </w:r>
+      <w:r>
+        <w:t xml:space="preserve">Diese View-Elemente kommunizieren über den LagerVerwaltungsController mit den Models. In dem Lagerverwaltungscontroller sind ebenfalls die Methoden für das Speichern, das Laden und einen Undo/Redo-Mechanismus implementiert. </w:t>
+      </w:r>
+      <w:r>
+        <w:br/>
+      </w:r>
+      <w:r>
+        <w:t xml:space="preserve">Das übergeordnete View-Element ist die VerwaltungsView, welche weitere View-Elemente enthält. </w:t>
+      </w:r>
+      <w:r>
+        <w:t xml:space="preserve">Ein Beispiel dafür ist die </w:t>
+      </w:r>
+      <w:r>
+        <w:t>detaillierte Übersicht eines</w:t>
+      </w:r>
+      <w:r>
+        <w:t xml:space="preserve"> </w:t>
+      </w:r>
+      <w:proofErr w:type="gramStart"/>
+      <w:r>
+        <w:t>Lager</w:t>
+      </w:r>
+      <w:proofErr w:type="gramEnd"/>
+      <w:r>
+        <w:t xml:space="preserve">. </w:t>
+      </w:r>
+      <w:r>
+        <w:t xml:space="preserve">Die </w:t>
+      </w:r>
+      <w:r>
+        <w:lastRenderedPageBreak/>
+        <w:t xml:space="preserve">Informationen, </w:t>
+      </w:r>
+      <w:r>
+        <w:t>wie</w:t>
+      </w:r>
+      <w:r>
+        <w:t xml:space="preserve"> </w:t>
+      </w:r>
+      <w:r>
+        <w:t>viel Kapazität ein Lager besitzt oder welche Buchungen auf dieses lager getätigt wurden erhält diese Detail</w:t>
+      </w:r>
+      <w:r>
+        <w:t xml:space="preserve">View vom Lagerverwaltungsmodel </w:t>
+      </w:r>
+      <w:r>
+        <w:t xml:space="preserve">und dem LagerModel </w:t>
+      </w:r>
+      <w:r>
+        <w:t>über den Lagerverwaltungscontroller</w:t>
+      </w:r>
+      <w:r>
+        <w:t>. Falls der Benutzer beispielsweise eine neue Buchung tätigt, wird diese Information von der View über den LagerVerwaltungsController an die Models weitergegeben.</w:t>
+      </w:r>
+    </w:p>
+    <w:p>
+      <w:r>
+        <w:t>Ein großer Vorteil bei dieser Vorgehensweise den Controller als Vermittlungsstelle zwischen Benutzeroberfläche und fachlicher Logik zu verwenden, ist die Unabhängigkeit von Logik und Oberfläche voneinander. Es ist möglich ein Model zu verändern, ohne dass die Benutzeroberfläche angepasst werden muss. Dies gilt auch umgekehrt. Des Weiteren ist es möglich den aktuellen Informationsstand der Models zu speichern und zu einem späteren Zeitpunkt neu zu laden, auch wenn sich der Informationsstand der Models verändert hat.</w:t>
+      </w:r>
+    </w:p>
+    <w:p>
       <w:pPr>
         <w:pStyle w:val="berschrift2"/>
       </w:pPr>
@@ -2802,7 +2935,10 @@
       </w:r>
       <w:proofErr w:type="spellEnd"/>
       <w:r>
-        <w:t xml:space="preserve"> bei den LagerModels, die das Interface Observable implementieren, eingesetzt. So erweitert der LagerBaumKnoten den </w:t>
+        <w:t xml:space="preserve"> bei den LagerModels, die das Interface Observable implementieren, eingesetzt. So erweitert der LagerBau</w:t>
+      </w:r>
+      <w:r>
+        <w:t xml:space="preserve">mKnoten den </w:t>
       </w:r>
       <w:proofErr w:type="spellStart"/>
       <w:r>
@@ -2810,15 +2946,29 @@
       </w:r>
       <w:proofErr w:type="spellEnd"/>
       <w:r>
-        <w:t xml:space="preserve"> und jeder </w:t>
+        <w:t xml:space="preserve"> und jeder K</w:t>
+      </w:r>
+      <w:r>
+        <w:t xml:space="preserve">noten überwacht ein Lager, welches er in der Baumstruktur repräsentiert. Hierdurch wird es ermöglicht, dass die Knoten immer den aktuellen Bestand des Lagers anzeigen, ohne immer den kompletten Baum aktualisieren zu müssen. Außerdem überwacht die DetailView als </w:t>
       </w:r>
       <w:proofErr w:type="spellStart"/>
       <w:r>
-        <w:t>Lnoten</w:t>
+        <w:t>Observer</w:t>
       </w:r>
       <w:proofErr w:type="spellEnd"/>
       <w:r>
-        <w:t xml:space="preserve"> überwacht ein Lager, welches er in der Baumstruktur repräsentiert. Hierdurch wird es ermöglicht, dass die Knoten immer den aktuellen Bestand des Lagers anzeigen, ohne immer den kompletten Baum aktualisieren zu müssen. Außerdem überwacht die DetailView als </w:t>
+        <w:t xml:space="preserve"> das LagerModel, welches momentan angezeigt wird.</w:t>
+      </w:r>
+      <w:r>
+        <w:t xml:space="preserve"> Dadurch wird auch </w:t>
+      </w:r>
+      <w:r>
+        <w:t>ermöglicht, dass die DetailView die aktuellen Informationen zum Lager anzeigt ohne ständig neu erstellt oder komplett aktualisiert zu werden.</w:t>
+      </w:r>
+    </w:p>
+    <w:p>
+      <w:r>
+        <w:t>Eine weitere Observable/</w:t>
       </w:r>
       <w:proofErr w:type="spellStart"/>
       <w:r>
@@ -2826,75 +2976,55 @@
       </w:r>
       <w:proofErr w:type="spellEnd"/>
       <w:r>
-        <w:t xml:space="preserve"> das LagerModel, welches momentan angezeigt wird. Auch wird dadurch ermöglicht, dass die DetailView die aktuellen Informationen zum Lager anzeigt ohne ständig neu erstellt oder komplett aktualisiert zu werden.</w:t>
-      </w:r>
-    </w:p>
-    <w:p>
-      <w:r>
-        <w:t>Eine weitere Observable/</w:t>
+        <w:t xml:space="preserve">-Beziehung ist zwischen dem Controller und der </w:t>
       </w:r>
       <w:proofErr w:type="spellStart"/>
       <w:r>
+        <w:t>BuchungsBar</w:t>
+      </w:r>
+      <w:proofErr w:type="spellEnd"/>
+      <w:r>
+        <w:t xml:space="preserve"> zu finden. Der Controller ist in diesem Fall das Observable und die </w:t>
+      </w:r>
+      <w:proofErr w:type="spellStart"/>
+      <w:r>
+        <w:lastRenderedPageBreak/>
+        <w:t>BuchungsBar</w:t>
+      </w:r>
+      <w:proofErr w:type="spellEnd"/>
+      <w:r>
+        <w:t xml:space="preserve"> der </w:t>
+      </w:r>
+      <w:proofErr w:type="spellStart"/>
+      <w:r>
         <w:t>Observer</w:t>
       </w:r>
       <w:proofErr w:type="spellEnd"/>
       <w:r>
-        <w:t xml:space="preserve">-Beziehung ist zwischen dem Controller und der </w:t>
+        <w:t xml:space="preserve">. In diesem Fall teilt der Controller seinem </w:t>
       </w:r>
       <w:proofErr w:type="spellStart"/>
       <w:r>
+        <w:t>Observer</w:t>
+      </w:r>
+      <w:proofErr w:type="spellEnd"/>
+      <w:r>
+        <w:t xml:space="preserve"> mit, wenn sich der Redo- oder der Undo-</w:t>
+      </w:r>
+      <w:proofErr w:type="spellStart"/>
+      <w:r>
+        <w:t>Stack</w:t>
+      </w:r>
+      <w:proofErr w:type="spellEnd"/>
+      <w:r>
+        <w:t xml:space="preserve"> geändert haben. Aufgrund von diesen Informationen entscheidet die </w:t>
+      </w:r>
+      <w:proofErr w:type="spellStart"/>
+      <w:r>
         <w:t>BuchungsBar</w:t>
       </w:r>
       <w:proofErr w:type="spellEnd"/>
       <w:r>
-        <w:t xml:space="preserve"> zu finden. Der Controller ist in diesem Fall das Observable und die </w:t>
-      </w:r>
-      <w:proofErr w:type="spellStart"/>
-      <w:r>
-        <w:t>BuchungsBar</w:t>
-      </w:r>
-      <w:proofErr w:type="spellEnd"/>
-      <w:r>
-        <w:t xml:space="preserve"> der </w:t>
-      </w:r>
-      <w:proofErr w:type="spellStart"/>
-      <w:r>
-        <w:t>Observer</w:t>
-      </w:r>
-      <w:proofErr w:type="spellEnd"/>
-      <w:r>
-        <w:t xml:space="preserve">. In diesem Fall teilt der Controller seinem </w:t>
-      </w:r>
-      <w:proofErr w:type="spellStart"/>
-      <w:r>
-        <w:t>Observer</w:t>
-      </w:r>
-      <w:proofErr w:type="spellEnd"/>
-      <w:r>
-        <w:t xml:space="preserve"> mit, wenn sich der </w:t>
-      </w:r>
-      <w:proofErr w:type="spellStart"/>
-      <w:r>
-        <w:t>Redo</w:t>
-      </w:r>
-      <w:proofErr w:type="spellEnd"/>
-      <w:r>
-        <w:t xml:space="preserve">- oder der </w:t>
-      </w:r>
-      <w:proofErr w:type="spellStart"/>
-      <w:r>
-        <w:t>Undo-Stack</w:t>
-      </w:r>
-      <w:proofErr w:type="spellEnd"/>
-      <w:r>
-        <w:t xml:space="preserve"> geändert haben. Aufgrund von diesen Informationen entscheidet die </w:t>
-      </w:r>
-      <w:proofErr w:type="spellStart"/>
-      <w:r>
-        <w:t>BuchungsBar</w:t>
-      </w:r>
-      <w:proofErr w:type="spellEnd"/>
-      <w:r>
         <w:t xml:space="preserve">, ob die </w:t>
       </w:r>
       <w:proofErr w:type="gramStart"/>
@@ -2903,23 +3033,7 @@
       </w:r>
       <w:proofErr w:type="gramEnd"/>
       <w:r>
-        <w:t xml:space="preserve"> für den </w:t>
-      </w:r>
-      <w:proofErr w:type="spellStart"/>
-      <w:r>
-        <w:t>Redo</w:t>
-      </w:r>
-      <w:proofErr w:type="spellEnd"/>
-      <w:r>
-        <w:t xml:space="preserve">-, bzw. </w:t>
-      </w:r>
-      <w:proofErr w:type="spellStart"/>
-      <w:r>
-        <w:t>Undo</w:t>
-      </w:r>
-      <w:proofErr w:type="spellEnd"/>
-      <w:r>
-        <w:t>-Mechanismus aktiviert oder deaktiviert werden.</w:t>
+        <w:t xml:space="preserve"> für den Redo-, bzw. Undo-Mechanismus aktiviert oder deaktiviert werden.</w:t>
       </w:r>
     </w:p>
     <w:p>
@@ -2954,11 +3068,7 @@
       </w:r>
       <w:proofErr w:type="spellEnd"/>
       <w:r>
-        <w:t xml:space="preserve"> wurde im Kontext des Sortierers eingesetzt. Der Sortier besitzt eine Sortierstrategie. Die Sortierstrategie ist ein Interface, welches die Methode sortiere() bereitstellt. Dieser Methode müssen zwei BuchungsModel mitgegeben </w:t>
-      </w:r>
-      <w:r>
-        <w:lastRenderedPageBreak/>
-        <w:t xml:space="preserve">werden, die verglichen werden sollen. Die Methode sortiere() liefert </w:t>
+        <w:t xml:space="preserve"> wurde im Kontext des Sortierers eingesetzt. Der Sortier besitzt eine Sortierstrategie. Die Sortierstrategie ist ein Interface, welches die Methode sortiere() bereitstellt. Dieser Methode müssen zwei BuchungsModel mitgegeben werden, die verglichen werden sollen. Die Methode sortiere() liefert </w:t>
       </w:r>
       <w:proofErr w:type="spellStart"/>
       <w:r>
@@ -2982,15 +3092,13 @@
       </w:r>
       <w:proofErr w:type="spellEnd"/>
       <w:r>
-        <w:t xml:space="preserve"> dieses Interface. Für jede mögliche Art die Buchungsliste zu sortieren eine</w:t>
-      </w:r>
-      <w:proofErr w:type="gramStart"/>
-      <w:r>
-        <w:t xml:space="preserve">.  </w:t>
-      </w:r>
-      <w:proofErr w:type="gramEnd"/>
-      <w:r>
-        <w:t xml:space="preserve">Diese konkreten </w:t>
+        <w:t xml:space="preserve"> dieses Interface. Für jede mögliche Art die B</w:t>
+      </w:r>
+      <w:r>
+        <w:t>uchungsliste zu sortieren eine.</w:t>
+      </w:r>
+      <w:r>
+        <w:t xml:space="preserve"> Diese konkreten </w:t>
       </w:r>
       <w:proofErr w:type="spellStart"/>
       <w:r>
@@ -3014,23 +3122,7 @@
       </w:r>
       <w:proofErr w:type="spellEnd"/>
       <w:r>
-        <w:t xml:space="preserve"> bietet den Vorteil, dass man nur einen Sortieralgorithmus implementieren muss, der mit dem Interface Sortierstrategie arbeitet, um alle Sortiermöglichkeiten abzubilden. Denn die konkrete </w:t>
-      </w:r>
-      <w:proofErr w:type="spellStart"/>
-      <w:r>
-        <w:t>Implementation</w:t>
-      </w:r>
-      <w:proofErr w:type="spellEnd"/>
-      <w:r>
-        <w:t xml:space="preserve"> der Sortierstrategie kann noch zur Laufzeit geändert werden. Diese </w:t>
-      </w:r>
-      <w:proofErr w:type="spellStart"/>
-      <w:r>
-        <w:t>Implementation</w:t>
-      </w:r>
-      <w:proofErr w:type="spellEnd"/>
-      <w:r>
-        <w:t xml:space="preserve"> ist sehr viel eleganter, als alternativ für jede Möglichkeit des Sortierens einen kompletten Sortieralgorithmus zu implementieren, denn das würde redundanten Code erzeugen.</w:t>
+        <w:t xml:space="preserve"> bietet den Vorteil, dass man nur einen Sortieralgorithmus implementieren muss, der mit dem Interface Sortierstrategie arbeitet, um alle Sortiermöglichkeiten abzubilden. Denn die konkrete Implementation der Sortierstrategie kann noch zur Laufzeit geändert werden. Diese Implementation ist sehr viel eleganter, als alternativ für jede Möglichkeit des Sortierens einen kompletten Sortieralgorithmus zu implementieren, denn das würde redundanten Code erzeugen.</w:t>
       </w:r>
     </w:p>
     <w:p>
@@ -3070,11 +3162,14 @@
     </w:p>
     <w:p>
       <w:r>
+        <w:rPr>
+          <w:noProof/>
+        </w:rPr>
         <w:drawing>
           <wp:inline distT="0" distB="0" distL="0" distR="0">
-            <wp:extent cx="5400675" cy="8648700"/>
-            <wp:effectExtent l="19050" t="0" r="9525" b="0"/>
-            <wp:docPr id="2" name="Bild 1" descr="C:\Users\Marius\Documents\3. Semester\Softwaredesign\Testat Lagerverwaltung\UML-Modell.emf"/>
+            <wp:extent cx="5398529" cy="8763000"/>
+            <wp:effectExtent l="19050" t="0" r="0" b="0"/>
+            <wp:docPr id="5" name="Bild 3" descr="C:\Users\Marius\Documents\3. Semester\Softwaredesign\Testat Lagerverwaltung\Lagerverwaltung-UML.bmp"/>
             <wp:cNvGraphicFramePr>
               <a:graphicFrameLocks xmlns:a="http://schemas.openxmlformats.org/drawingml/2006/main" noChangeAspect="1"/>
             </wp:cNvGraphicFramePr>
@@ -3082,7 +3177,7 @@
               <a:graphicData uri="http://schemas.openxmlformats.org/drawingml/2006/picture">
                 <pic:pic xmlns:pic="http://schemas.openxmlformats.org/drawingml/2006/picture">
                   <pic:nvPicPr>
-                    <pic:cNvPr id="0" name="Picture 1" descr="C:\Users\Marius\Documents\3. Semester\Softwaredesign\Testat Lagerverwaltung\UML-Modell.emf"/>
+                    <pic:cNvPr id="0" name="Picture 3" descr="C:\Users\Marius\Documents\3. Semester\Softwaredesign\Testat Lagerverwaltung\Lagerverwaltung-UML.bmp"/>
                     <pic:cNvPicPr>
                       <a:picLocks noChangeAspect="1" noChangeArrowheads="1"/>
                     </pic:cNvPicPr>
@@ -3097,7 +3192,7 @@
                   <pic:spPr bwMode="auto">
                     <a:xfrm>
                       <a:off x="0" y="0"/>
-                      <a:ext cx="5400040" cy="8647683"/>
+                      <a:ext cx="5400040" cy="8765453"/>
                     </a:xfrm>
                     <a:prstGeom prst="rect">
                       <a:avLst/>
@@ -4168,7 +4263,7 @@
           <w:rPr>
             <w:noProof/>
           </w:rPr>
-          <w:t>2</w:t>
+          <w:t>1</w:t>
         </w:r>
       </w:fldSimple>
       <w:r>
@@ -4229,7 +4324,7 @@
                       <w:rPr>
                         <w:noProof/>
                       </w:rPr>
-                      <w:t>4</w:t>
+                      <w:t>1</w:t>
                     </w:r>
                   </w:fldSimple>
                   <w:r>
@@ -4744,7 +4839,7 @@
             <w:rPr>
               <w:noProof/>
             </w:rPr>
-            <w:t>2</w:t>
+            <w:t>1</w:t>
           </w:r>
         </w:fldSimple>
       </w:p>
@@ -4895,6 +4990,7 @@
   <w:p>
     <w:pPr>
       <w:pStyle w:val="Kopfzeile"/>
+      <w:jc w:val="right"/>
     </w:pPr>
     <w:r>
       <w:rPr>
@@ -4904,15 +5000,15 @@
         <wp:anchor distT="0" distB="0" distL="114300" distR="114300" simplePos="0" relativeHeight="251658240" behindDoc="1" locked="0" layoutInCell="1" allowOverlap="1">
           <wp:simplePos x="0" y="0"/>
           <wp:positionH relativeFrom="column">
-            <wp:posOffset>3817620</wp:posOffset>
+            <wp:posOffset>3617595</wp:posOffset>
           </wp:positionH>
           <wp:positionV relativeFrom="paragraph">
-            <wp:posOffset>-297815</wp:posOffset>
+            <wp:posOffset>-412115</wp:posOffset>
           </wp:positionV>
-          <wp:extent cx="1581150" cy="533400"/>
+          <wp:extent cx="1790700" cy="608838"/>
           <wp:effectExtent l="19050" t="0" r="0" b="0"/>
           <wp:wrapNone/>
-          <wp:docPr id="11" name="Bild 8" descr="M:\DATEN\Bildbibliothek\Logos für Office -Powerpoint\GAD_Logo08_4c.wmf"/>
+          <wp:docPr id="6" name="Bild 4" descr="C:\Users\Marius\Pictures\fiduciagad.png"/>
           <wp:cNvGraphicFramePr>
             <a:graphicFrameLocks xmlns:a="http://schemas.openxmlformats.org/drawingml/2006/main" noChangeAspect="1"/>
           </wp:cNvGraphicFramePr>
@@ -4920,7 +5016,7 @@
             <a:graphicData uri="http://schemas.openxmlformats.org/drawingml/2006/picture">
               <pic:pic xmlns:pic="http://schemas.openxmlformats.org/drawingml/2006/picture">
                 <pic:nvPicPr>
-                  <pic:cNvPr id="0" name="Picture 8" descr="M:\DATEN\Bildbibliothek\Logos für Office -Powerpoint\GAD_Logo08_4c.wmf"/>
+                  <pic:cNvPr id="0" name="Picture 4" descr="C:\Users\Marius\Pictures\fiduciagad.png"/>
                   <pic:cNvPicPr>
                     <a:picLocks noChangeAspect="1" noChangeArrowheads="1"/>
                   </pic:cNvPicPr>
@@ -4935,7 +5031,7 @@
                 <pic:spPr bwMode="auto">
                   <a:xfrm>
                     <a:off x="0" y="0"/>
-                    <a:ext cx="1581150" cy="533400"/>
+                    <a:ext cx="1790700" cy="608838"/>
                   </a:xfrm>
                   <a:prstGeom prst="rect">
                     <a:avLst/>
@@ -6831,7 +6927,7 @@
 </file>
 
 <file path=customXml/itemProps1.xml><?xml version="1.0" encoding="utf-8"?>
-<ds:datastoreItem xmlns:ds="http://schemas.openxmlformats.org/officeDocument/2006/customXml" ds:itemID="{6CEAE1D9-D7DD-4337-B2C1-6CF335A457AF}">
+<ds:datastoreItem xmlns:ds="http://schemas.openxmlformats.org/officeDocument/2006/customXml" ds:itemID="{D16D00B1-2600-4A5D-BDC9-56015793F31F}">
   <ds:schemaRefs>
     <ds:schemaRef ds:uri="http://schemas.openxmlformats.org/officeDocument/2006/bibliography"/>
   </ds:schemaRefs>

</xml_diff>

<commit_message>
Text und Struktur soweit fertig
</commit_message>
<xml_diff>
--- a/docs/Dokumentation Lagerverwaltung.docx
+++ b/docs/Dokumentation Lagerverwaltung.docx
@@ -378,7 +378,7 @@
       <w:pPr>
         <w:pStyle w:val="Titel"/>
       </w:pPr>
-      <w:bookmarkStart w:id="0" w:name="_Toc438569312"/>
+      <w:bookmarkStart w:id="0" w:name="_Toc438572732"/>
       <w:r>
         <w:lastRenderedPageBreak/>
         <w:t>Inhaltsverzeichnis</w:t>
@@ -409,7 +409,7 @@
       <w:r>
         <w:fldChar w:fldCharType="separate"/>
       </w:r>
-      <w:hyperlink w:anchor="_Toc438569312" w:history="1">
+      <w:hyperlink w:anchor="_Toc438572732" w:history="1">
         <w:r>
           <w:rPr>
             <w:rStyle w:val="Hyperlink"/>
@@ -449,7 +449,7 @@
           <w:rPr>
             <w:noProof/>
           </w:rPr>
-          <w:instrText xml:space="preserve"> PAGEREF _Toc438569312 \h </w:instrText>
+          <w:instrText xml:space="preserve"> PAGEREF _Toc438572732 \h </w:instrText>
         </w:r>
         <w:r>
           <w:rPr>
@@ -490,7 +490,7 @@
           <w:szCs w:val="22"/>
         </w:rPr>
       </w:pPr>
-      <w:hyperlink w:anchor="_Toc438569313" w:history="1">
+      <w:hyperlink w:anchor="_Toc438572733" w:history="1">
         <w:r>
           <w:rPr>
             <w:rStyle w:val="Hyperlink"/>
@@ -530,7 +530,7 @@
           <w:rPr>
             <w:noProof/>
           </w:rPr>
-          <w:instrText xml:space="preserve"> PAGEREF _Toc438569313 \h </w:instrText>
+          <w:instrText xml:space="preserve"> PAGEREF _Toc438572733 \h </w:instrText>
         </w:r>
         <w:r>
           <w:rPr>
@@ -571,7 +571,7 @@
           <w:szCs w:val="22"/>
         </w:rPr>
       </w:pPr>
-      <w:hyperlink w:anchor="_Toc438569314" w:history="1">
+      <w:hyperlink w:anchor="_Toc438572734" w:history="1">
         <w:r>
           <w:rPr>
             <w:rStyle w:val="Hyperlink"/>
@@ -611,7 +611,7 @@
           <w:rPr>
             <w:noProof/>
           </w:rPr>
-          <w:instrText xml:space="preserve"> PAGEREF _Toc438569314 \h </w:instrText>
+          <w:instrText xml:space="preserve"> PAGEREF _Toc438572734 \h </w:instrText>
         </w:r>
         <w:r>
           <w:rPr>
@@ -652,7 +652,7 @@
           <w:szCs w:val="22"/>
         </w:rPr>
       </w:pPr>
-      <w:hyperlink w:anchor="_Toc438569315" w:history="1">
+      <w:hyperlink w:anchor="_Toc438572735" w:history="1">
         <w:r>
           <w:rPr>
             <w:rStyle w:val="Hyperlink"/>
@@ -692,7 +692,7 @@
           <w:rPr>
             <w:noProof/>
           </w:rPr>
-          <w:instrText xml:space="preserve"> PAGEREF _Toc438569315 \h </w:instrText>
+          <w:instrText xml:space="preserve"> PAGEREF _Toc438572735 \h </w:instrText>
         </w:r>
         <w:r>
           <w:rPr>
@@ -733,7 +733,7 @@
           <w:szCs w:val="22"/>
         </w:rPr>
       </w:pPr>
-      <w:hyperlink w:anchor="_Toc438569316" w:history="1">
+      <w:hyperlink w:anchor="_Toc438572736" w:history="1">
         <w:r>
           <w:rPr>
             <w:rStyle w:val="Hyperlink"/>
@@ -778,7 +778,7 @@
           <w:rPr>
             <w:noProof/>
           </w:rPr>
-          <w:instrText xml:space="preserve"> PAGEREF _Toc438569316 \h </w:instrText>
+          <w:instrText xml:space="preserve"> PAGEREF _Toc438572736 \h </w:instrText>
         </w:r>
         <w:r>
           <w:rPr>
@@ -819,7 +819,7 @@
           <w:szCs w:val="22"/>
         </w:rPr>
       </w:pPr>
-      <w:hyperlink w:anchor="_Toc438569317" w:history="1">
+      <w:hyperlink w:anchor="_Toc438572737" w:history="1">
         <w:r>
           <w:rPr>
             <w:rStyle w:val="Hyperlink"/>
@@ -862,7 +862,7 @@
           <w:rPr>
             <w:noProof/>
           </w:rPr>
-          <w:instrText xml:space="preserve"> PAGEREF _Toc438569317 \h </w:instrText>
+          <w:instrText xml:space="preserve"> PAGEREF _Toc438572737 \h </w:instrText>
         </w:r>
         <w:r>
           <w:rPr>
@@ -903,7 +903,7 @@
           <w:szCs w:val="22"/>
         </w:rPr>
       </w:pPr>
-      <w:hyperlink w:anchor="_Toc438569318" w:history="1">
+      <w:hyperlink w:anchor="_Toc438572738" w:history="1">
         <w:r>
           <w:rPr>
             <w:rStyle w:val="Hyperlink"/>
@@ -946,7 +946,7 @@
           <w:rPr>
             <w:noProof/>
           </w:rPr>
-          <w:instrText xml:space="preserve"> PAGEREF _Toc438569318 \h </w:instrText>
+          <w:instrText xml:space="preserve"> PAGEREF _Toc438572738 \h </w:instrText>
         </w:r>
         <w:r>
           <w:rPr>
@@ -987,7 +987,7 @@
           <w:szCs w:val="22"/>
         </w:rPr>
       </w:pPr>
-      <w:hyperlink w:anchor="_Toc438569319" w:history="1">
+      <w:hyperlink w:anchor="_Toc438572739" w:history="1">
         <w:r>
           <w:rPr>
             <w:rStyle w:val="Hyperlink"/>
@@ -1030,7 +1030,7 @@
           <w:rPr>
             <w:noProof/>
           </w:rPr>
-          <w:instrText xml:space="preserve"> PAGEREF _Toc438569319 \h </w:instrText>
+          <w:instrText xml:space="preserve"> PAGEREF _Toc438572739 \h </w:instrText>
         </w:r>
         <w:r>
           <w:rPr>
@@ -1071,7 +1071,7 @@
           <w:szCs w:val="22"/>
         </w:rPr>
       </w:pPr>
-      <w:hyperlink w:anchor="_Toc438569320" w:history="1">
+      <w:hyperlink w:anchor="_Toc438572740" w:history="1">
         <w:r>
           <w:rPr>
             <w:rStyle w:val="Hyperlink"/>
@@ -1111,7 +1111,7 @@
           <w:rPr>
             <w:noProof/>
           </w:rPr>
-          <w:instrText xml:space="preserve"> PAGEREF _Toc438569320 \h </w:instrText>
+          <w:instrText xml:space="preserve"> PAGEREF _Toc438572740 \h </w:instrText>
         </w:r>
         <w:r>
           <w:rPr>
@@ -1152,7 +1152,7 @@
           <w:szCs w:val="22"/>
         </w:rPr>
       </w:pPr>
-      <w:hyperlink w:anchor="_Toc438569321" w:history="1">
+      <w:hyperlink w:anchor="_Toc438572741" w:history="1">
         <w:r>
           <w:rPr>
             <w:rStyle w:val="Hyperlink"/>
@@ -1174,21 +1174,7 @@
             <w:rStyle w:val="Hyperlink"/>
             <w:noProof/>
           </w:rPr>
-          <w:t>Prototyp</w:t>
-        </w:r>
-        <w:r>
-          <w:rPr>
-            <w:rStyle w:val="Hyperlink"/>
-            <w:noProof/>
-          </w:rPr>
-          <w:t>e</w:t>
-        </w:r>
-        <w:r>
-          <w:rPr>
-            <w:rStyle w:val="Hyperlink"/>
-            <w:noProof/>
-          </w:rPr>
-          <w:t>n und Mockups</w:t>
+          <w:t>Modelle und Skizzen</w:t>
         </w:r>
         <w:r>
           <w:rPr>
@@ -1206,7 +1192,7 @@
           <w:rPr>
             <w:noProof/>
           </w:rPr>
-          <w:instrText xml:space="preserve"> PAGEREF _Toc438569321 \h </w:instrText>
+          <w:instrText xml:space="preserve"> PAGEREF _Toc438572741 \h </w:instrText>
         </w:r>
         <w:r>
           <w:rPr>
@@ -1247,7 +1233,7 @@
           <w:szCs w:val="22"/>
         </w:rPr>
       </w:pPr>
-      <w:hyperlink w:anchor="_Toc438569322" w:history="1">
+      <w:hyperlink w:anchor="_Toc438572742" w:history="1">
         <w:r>
           <w:rPr>
             <w:rStyle w:val="Hyperlink"/>
@@ -1290,7 +1276,7 @@
           <w:rPr>
             <w:noProof/>
           </w:rPr>
-          <w:instrText xml:space="preserve"> PAGEREF _Toc438569322 \h </w:instrText>
+          <w:instrText xml:space="preserve"> PAGEREF _Toc438572742 \h </w:instrText>
         </w:r>
         <w:r>
           <w:rPr>
@@ -1331,7 +1317,7 @@
           <w:szCs w:val="22"/>
         </w:rPr>
       </w:pPr>
-      <w:hyperlink w:anchor="_Toc438569323" w:history="1">
+      <w:hyperlink w:anchor="_Toc438572743" w:history="1">
         <w:r>
           <w:rPr>
             <w:rStyle w:val="Hyperlink"/>
@@ -1371,7 +1357,7 @@
           <w:rPr>
             <w:noProof/>
           </w:rPr>
-          <w:instrText xml:space="preserve"> PAGEREF _Toc438569323 \h </w:instrText>
+          <w:instrText xml:space="preserve"> PAGEREF _Toc438572743 \h </w:instrText>
         </w:r>
         <w:r>
           <w:rPr>
@@ -1412,7 +1398,7 @@
           <w:szCs w:val="22"/>
         </w:rPr>
       </w:pPr>
-      <w:hyperlink w:anchor="_Toc438569324" w:history="1">
+      <w:hyperlink w:anchor="_Toc438572744" w:history="1">
         <w:r>
           <w:rPr>
             <w:rStyle w:val="Hyperlink"/>
@@ -1452,7 +1438,7 @@
           <w:rPr>
             <w:noProof/>
           </w:rPr>
-          <w:instrText xml:space="preserve"> PAGEREF _Toc438569324 \h </w:instrText>
+          <w:instrText xml:space="preserve"> PAGEREF _Toc438572744 \h </w:instrText>
         </w:r>
         <w:r>
           <w:rPr>
@@ -1493,7 +1479,7 @@
           <w:szCs w:val="22"/>
         </w:rPr>
       </w:pPr>
-      <w:hyperlink w:anchor="_Toc438569325" w:history="1">
+      <w:hyperlink w:anchor="_Toc438572745" w:history="1">
         <w:r>
           <w:rPr>
             <w:rStyle w:val="Hyperlink"/>
@@ -1533,7 +1519,7 @@
           <w:rPr>
             <w:noProof/>
           </w:rPr>
-          <w:instrText xml:space="preserve"> PAGEREF _Toc438569325 \h </w:instrText>
+          <w:instrText xml:space="preserve"> PAGEREF _Toc438572745 \h </w:instrText>
         </w:r>
         <w:r>
           <w:rPr>
@@ -1574,7 +1560,7 @@
           <w:szCs w:val="22"/>
         </w:rPr>
       </w:pPr>
-      <w:hyperlink w:anchor="_Toc438569326" w:history="1">
+      <w:hyperlink w:anchor="_Toc438572746" w:history="1">
         <w:r>
           <w:rPr>
             <w:rStyle w:val="Hyperlink"/>
@@ -1617,7 +1603,7 @@
           <w:rPr>
             <w:noProof/>
           </w:rPr>
-          <w:instrText xml:space="preserve"> PAGEREF _Toc438569326 \h </w:instrText>
+          <w:instrText xml:space="preserve"> PAGEREF _Toc438572746 \h </w:instrText>
         </w:r>
         <w:r>
           <w:rPr>
@@ -1645,173 +1631,6 @@
       </w:hyperlink>
     </w:p>
     <w:p>
-      <w:pPr>
-        <w:pStyle w:val="Verzeichnis1"/>
-        <w:tabs>
-          <w:tab w:val="left" w:pos="480"/>
-          <w:tab w:val="right" w:leader="dot" w:pos="8494"/>
-        </w:tabs>
-        <w:rPr>
-          <w:rFonts w:eastAsiaTheme="minorEastAsia"/>
-          <w:noProof/>
-          <w:sz w:val="22"/>
-          <w:szCs w:val="22"/>
-        </w:rPr>
-      </w:pPr>
-      <w:hyperlink w:anchor="_Toc438569327" w:history="1">
-        <w:r>
-          <w:rPr>
-            <w:rStyle w:val="Hyperlink"/>
-            <w:noProof/>
-          </w:rPr>
-          <w:t>4</w:t>
-        </w:r>
-        <w:r>
-          <w:rPr>
-            <w:rFonts w:eastAsiaTheme="minorEastAsia"/>
-            <w:noProof/>
-            <w:sz w:val="22"/>
-            <w:szCs w:val="22"/>
-          </w:rPr>
-          <w:tab/>
-        </w:r>
-        <w:r>
-          <w:rPr>
-            <w:rStyle w:val="Hyperlink"/>
-            <w:noProof/>
-          </w:rPr>
-          <w:t>Zusammenfassung</w:t>
-        </w:r>
-        <w:r>
-          <w:rPr>
-            <w:noProof/>
-          </w:rPr>
-          <w:tab/>
-        </w:r>
-        <w:r>
-          <w:rPr>
-            <w:noProof/>
-          </w:rPr>
-          <w:fldChar w:fldCharType="begin"/>
-        </w:r>
-        <w:r>
-          <w:rPr>
-            <w:noProof/>
-          </w:rPr>
-          <w:instrText xml:space="preserve"> PAGEREF _Toc438569327 \h </w:instrText>
-        </w:r>
-        <w:r>
-          <w:rPr>
-            <w:noProof/>
-          </w:rPr>
-        </w:r>
-        <w:r>
-          <w:rPr>
-            <w:noProof/>
-          </w:rPr>
-          <w:fldChar w:fldCharType="separate"/>
-        </w:r>
-        <w:r>
-          <w:rPr>
-            <w:noProof/>
-          </w:rPr>
-          <w:t>8</w:t>
-        </w:r>
-        <w:r>
-          <w:rPr>
-            <w:noProof/>
-          </w:rPr>
-          <w:fldChar w:fldCharType="end"/>
-        </w:r>
-      </w:hyperlink>
-    </w:p>
-    <w:p>
-      <w:pPr>
-        <w:pStyle w:val="Verzeichnis1"/>
-        <w:tabs>
-          <w:tab w:val="left" w:pos="480"/>
-          <w:tab w:val="right" w:leader="dot" w:pos="8494"/>
-        </w:tabs>
-        <w:rPr>
-          <w:rFonts w:eastAsiaTheme="minorEastAsia"/>
-          <w:noProof/>
-          <w:sz w:val="22"/>
-          <w:szCs w:val="22"/>
-        </w:rPr>
-      </w:pPr>
-      <w:hyperlink w:anchor="_Toc438569328" w:history="1">
-        <w:r>
-          <w:rPr>
-            <w:rStyle w:val="Hyperlink"/>
-            <w:noProof/>
-          </w:rPr>
-          <w:t>5</w:t>
-        </w:r>
-        <w:r>
-          <w:rPr>
-            <w:rFonts w:eastAsiaTheme="minorEastAsia"/>
-            <w:noProof/>
-            <w:sz w:val="22"/>
-            <w:szCs w:val="22"/>
-          </w:rPr>
-          <w:tab/>
-        </w:r>
-        <w:r>
-          <w:rPr>
-            <w:rStyle w:val="Hyperlink"/>
-            <w:noProof/>
-          </w:rPr>
-          <w:t>Quellenverzeichnis</w:t>
-        </w:r>
-        <w:r>
-          <w:rPr>
-            <w:noProof/>
-          </w:rPr>
-          <w:tab/>
-        </w:r>
-        <w:r>
-          <w:rPr>
-            <w:noProof/>
-          </w:rPr>
-          <w:fldChar w:fldCharType="begin"/>
-        </w:r>
-        <w:r>
-          <w:rPr>
-            <w:noProof/>
-          </w:rPr>
-          <w:instrText xml:space="preserve"> PAGEREF _Toc438569328 \h </w:instrText>
-        </w:r>
-        <w:r>
-          <w:rPr>
-            <w:noProof/>
-          </w:rPr>
-        </w:r>
-        <w:r>
-          <w:rPr>
-            <w:noProof/>
-          </w:rPr>
-          <w:fldChar w:fldCharType="separate"/>
-        </w:r>
-        <w:r>
-          <w:rPr>
-            <w:noProof/>
-          </w:rPr>
-          <w:t>9</w:t>
-        </w:r>
-        <w:r>
-          <w:rPr>
-            <w:noProof/>
-          </w:rPr>
-          <w:fldChar w:fldCharType="end"/>
-        </w:r>
-      </w:hyperlink>
-    </w:p>
-    <w:p>
-      <w:pPr>
-        <w:rPr>
-          <w:noProof/>
-        </w:rPr>
-      </w:pPr>
       <w:r>
         <w:fldChar w:fldCharType="end"/>
       </w:r>
@@ -1833,226 +1652,6 @@
       <w:r>
         <w:fldChar w:fldCharType="separate"/>
       </w:r>
-    </w:p>
-    <w:p>
-      <w:pPr>
-        <w:pStyle w:val="Verzeichnis1"/>
-        <w:tabs>
-          <w:tab w:val="left" w:pos="480"/>
-          <w:tab w:val="right" w:leader="dot" w:pos="8494"/>
-        </w:tabs>
-        <w:rPr>
-          <w:rFonts w:eastAsiaTheme="minorEastAsia"/>
-          <w:noProof/>
-          <w:sz w:val="22"/>
-          <w:szCs w:val="22"/>
-        </w:rPr>
-      </w:pPr>
-      <w:hyperlink w:anchor="_Toc396480339" w:history="1">
-        <w:r>
-          <w:rPr>
-            <w:rStyle w:val="Hyperlink"/>
-            <w:noProof/>
-          </w:rPr>
-          <w:t>VI</w:t>
-        </w:r>
-        <w:r>
-          <w:rPr>
-            <w:rFonts w:eastAsiaTheme="minorEastAsia"/>
-            <w:noProof/>
-            <w:sz w:val="22"/>
-            <w:szCs w:val="22"/>
-          </w:rPr>
-          <w:tab/>
-        </w:r>
-        <w:r>
-          <w:rPr>
-            <w:rStyle w:val="Hyperlink"/>
-            <w:noProof/>
-          </w:rPr>
-          <w:t>Anhangsverzeichnis</w:t>
-        </w:r>
-        <w:r>
-          <w:rPr>
-            <w:noProof/>
-            <w:webHidden/>
-          </w:rPr>
-          <w:tab/>
-        </w:r>
-        <w:r>
-          <w:rPr>
-            <w:noProof/>
-            <w:webHidden/>
-          </w:rPr>
-          <w:fldChar w:fldCharType="begin"/>
-        </w:r>
-        <w:r>
-          <w:rPr>
-            <w:noProof/>
-            <w:webHidden/>
-          </w:rPr>
-          <w:instrText xml:space="preserve"> PAGEREF _Toc396480339 \h </w:instrText>
-        </w:r>
-        <w:r>
-          <w:rPr>
-            <w:noProof/>
-            <w:webHidden/>
-          </w:rPr>
-        </w:r>
-        <w:r>
-          <w:rPr>
-            <w:noProof/>
-            <w:webHidden/>
-          </w:rPr>
-          <w:fldChar w:fldCharType="separate"/>
-        </w:r>
-        <w:r>
-          <w:rPr>
-            <w:noProof/>
-            <w:webHidden/>
-          </w:rPr>
-          <w:t>V</w:t>
-        </w:r>
-        <w:r>
-          <w:rPr>
-            <w:noProof/>
-            <w:webHidden/>
-          </w:rPr>
-          <w:fldChar w:fldCharType="end"/>
-        </w:r>
-      </w:hyperlink>
-    </w:p>
-    <w:p>
-      <w:pPr>
-        <w:pStyle w:val="Verzeichnis1"/>
-        <w:tabs>
-          <w:tab w:val="left" w:pos="480"/>
-          <w:tab w:val="right" w:leader="dot" w:pos="8494"/>
-        </w:tabs>
-        <w:rPr>
-          <w:rFonts w:eastAsiaTheme="minorEastAsia"/>
-          <w:noProof/>
-          <w:sz w:val="22"/>
-          <w:szCs w:val="22"/>
-        </w:rPr>
-      </w:pPr>
-      <w:hyperlink w:anchor="_Toc396480340" w:history="1">
-        <w:r>
-          <w:rPr>
-            <w:rStyle w:val="Hyperlink"/>
-            <w:noProof/>
-          </w:rPr>
-          <w:t>VII</w:t>
-        </w:r>
-        <w:r>
-          <w:rPr>
-            <w:rFonts w:eastAsiaTheme="minorEastAsia"/>
-            <w:noProof/>
-            <w:sz w:val="22"/>
-            <w:szCs w:val="22"/>
-          </w:rPr>
-          <w:tab/>
-        </w:r>
-        <w:r>
-          <w:rPr>
-            <w:rStyle w:val="Hyperlink"/>
-            <w:noProof/>
-          </w:rPr>
-          <w:t>Anhang</w:t>
-        </w:r>
-        <w:r>
-          <w:rPr>
-            <w:noProof/>
-            <w:webHidden/>
-          </w:rPr>
-          <w:tab/>
-        </w:r>
-        <w:r>
-          <w:rPr>
-            <w:noProof/>
-            <w:webHidden/>
-          </w:rPr>
-          <w:fldChar w:fldCharType="begin"/>
-        </w:r>
-        <w:r>
-          <w:rPr>
-            <w:noProof/>
-            <w:webHidden/>
-          </w:rPr>
-          <w:instrText xml:space="preserve"> SEQ Anhang _Toc396480340 \* ALPHABETIC </w:instrText>
-        </w:r>
-        <w:r>
-          <w:rPr>
-            <w:noProof/>
-            <w:webHidden/>
-          </w:rPr>
-          <w:fldChar w:fldCharType="separate"/>
-        </w:r>
-        <w:r>
-          <w:rPr>
-            <w:noProof/>
-            <w:webHidden/>
-          </w:rPr>
-          <w:t>A</w:t>
-        </w:r>
-        <w:r>
-          <w:rPr>
-            <w:noProof/>
-            <w:webHidden/>
-          </w:rPr>
-          <w:fldChar w:fldCharType="end"/>
-        </w:r>
-        <w:r>
-          <w:rPr>
-            <w:noProof/>
-            <w:webHidden/>
-          </w:rPr>
-          <w:t>-</w:t>
-        </w:r>
-        <w:r>
-          <w:rPr>
-            <w:noProof/>
-            <w:webHidden/>
-          </w:rPr>
-          <w:fldChar w:fldCharType="begin"/>
-        </w:r>
-        <w:r>
-          <w:rPr>
-            <w:noProof/>
-            <w:webHidden/>
-          </w:rPr>
-          <w:instrText xml:space="preserve"> PAGEREF _Toc396480340 \h </w:instrText>
-        </w:r>
-        <w:r>
-          <w:rPr>
-            <w:noProof/>
-            <w:webHidden/>
-          </w:rPr>
-        </w:r>
-        <w:r>
-          <w:rPr>
-            <w:noProof/>
-            <w:webHidden/>
-          </w:rPr>
-          <w:fldChar w:fldCharType="separate"/>
-        </w:r>
-        <w:r>
-          <w:rPr>
-            <w:noProof/>
-            <w:webHidden/>
-          </w:rPr>
-          <w:t>1</w:t>
-        </w:r>
-        <w:r>
-          <w:rPr>
-            <w:noProof/>
-            <w:webHidden/>
-          </w:rPr>
-          <w:fldChar w:fldCharType="end"/>
-        </w:r>
-      </w:hyperlink>
-    </w:p>
-    <w:p>
       <w:r>
         <w:fldChar w:fldCharType="end"/>
       </w:r>
@@ -2066,7 +1665,7 @@
       <w:pPr>
         <w:pStyle w:val="Titel"/>
       </w:pPr>
-      <w:bookmarkStart w:id="1" w:name="_Toc438569313"/>
+      <w:bookmarkStart w:id="1" w:name="_Toc438572733"/>
       <w:r>
         <w:lastRenderedPageBreak/>
         <w:t>Abkürzungsverzeichnis</w:t>
@@ -2095,8 +1694,14 @@
             <w:pPr>
               <w:spacing w:after="200" w:line="276" w:lineRule="auto"/>
               <w:jc w:val="left"/>
+              <w:rPr>
+                <w:b/>
+              </w:rPr>
             </w:pPr>
             <w:r>
+              <w:rPr>
+                <w:b/>
+              </w:rPr>
               <w:t>Abkürzung</w:t>
             </w:r>
           </w:p>
@@ -2109,8 +1714,14 @@
             <w:pPr>
               <w:spacing w:after="200" w:line="276" w:lineRule="auto"/>
               <w:jc w:val="left"/>
+              <w:rPr>
+                <w:b/>
+              </w:rPr>
             </w:pPr>
             <w:r>
+              <w:rPr>
+                <w:b/>
+              </w:rPr>
               <w:t>Beschreibung</w:t>
             </w:r>
           </w:p>
@@ -2191,6 +1802,9 @@
               <w:spacing w:after="200" w:line="276" w:lineRule="auto"/>
               <w:jc w:val="left"/>
             </w:pPr>
+            <w:r>
+              <w:t>UML</w:t>
+            </w:r>
           </w:p>
         </w:tc>
         <w:tc>
@@ -2202,102 +1816,9 @@
               <w:spacing w:after="200" w:line="276" w:lineRule="auto"/>
               <w:jc w:val="left"/>
             </w:pPr>
-          </w:p>
-        </w:tc>
-      </w:tr>
-      <w:tr>
-        <w:tc>
-          <w:tcPr>
-            <w:tcW w:w="1809" w:type="dxa"/>
-          </w:tcPr>
-          <w:p>
-            <w:pPr>
-              <w:spacing w:after="200" w:line="276" w:lineRule="auto"/>
-              <w:jc w:val="left"/>
-            </w:pPr>
-          </w:p>
-        </w:tc>
-        <w:tc>
-          <w:tcPr>
-            <w:tcW w:w="6835" w:type="dxa"/>
-          </w:tcPr>
-          <w:p>
-            <w:pPr>
-              <w:spacing w:after="200" w:line="276" w:lineRule="auto"/>
-              <w:jc w:val="left"/>
-            </w:pPr>
-          </w:p>
-        </w:tc>
-      </w:tr>
-      <w:tr>
-        <w:tc>
-          <w:tcPr>
-            <w:tcW w:w="1809" w:type="dxa"/>
-          </w:tcPr>
-          <w:p>
-            <w:pPr>
-              <w:spacing w:after="200" w:line="276" w:lineRule="auto"/>
-              <w:jc w:val="left"/>
-            </w:pPr>
-          </w:p>
-        </w:tc>
-        <w:tc>
-          <w:tcPr>
-            <w:tcW w:w="6835" w:type="dxa"/>
-          </w:tcPr>
-          <w:p>
-            <w:pPr>
-              <w:spacing w:after="200" w:line="276" w:lineRule="auto"/>
-              <w:jc w:val="left"/>
-            </w:pPr>
-          </w:p>
-        </w:tc>
-      </w:tr>
-      <w:tr>
-        <w:tc>
-          <w:tcPr>
-            <w:tcW w:w="1809" w:type="dxa"/>
-          </w:tcPr>
-          <w:p>
-            <w:pPr>
-              <w:spacing w:after="200" w:line="276" w:lineRule="auto"/>
-              <w:jc w:val="left"/>
-            </w:pPr>
-          </w:p>
-        </w:tc>
-        <w:tc>
-          <w:tcPr>
-            <w:tcW w:w="6835" w:type="dxa"/>
-          </w:tcPr>
-          <w:p>
-            <w:pPr>
-              <w:spacing w:after="200" w:line="276" w:lineRule="auto"/>
-              <w:jc w:val="left"/>
-            </w:pPr>
-          </w:p>
-        </w:tc>
-      </w:tr>
-      <w:tr>
-        <w:tc>
-          <w:tcPr>
-            <w:tcW w:w="1809" w:type="dxa"/>
-          </w:tcPr>
-          <w:p>
-            <w:pPr>
-              <w:spacing w:after="200" w:line="276" w:lineRule="auto"/>
-              <w:jc w:val="left"/>
-            </w:pPr>
-          </w:p>
-        </w:tc>
-        <w:tc>
-          <w:tcPr>
-            <w:tcW w:w="6835" w:type="dxa"/>
-          </w:tcPr>
-          <w:p>
-            <w:pPr>
-              <w:spacing w:after="200" w:line="276" w:lineRule="auto"/>
-              <w:jc w:val="left"/>
-            </w:pPr>
+            <w:r>
+              <w:t>Unified Modelling Language</w:t>
+            </w:r>
           </w:p>
         </w:tc>
       </w:tr>
@@ -2311,8 +1832,11 @@
     <w:p>
       <w:pPr>
         <w:pStyle w:val="Titel"/>
-      </w:pPr>
-      <w:bookmarkStart w:id="2" w:name="_Toc438569314"/>
+        <w:rPr>
+          <w:noProof/>
+        </w:rPr>
+      </w:pPr>
+      <w:bookmarkStart w:id="2" w:name="_Toc438572734"/>
       <w:r>
         <w:t>Abbildungsverzeichnis</w:t>
       </w:r>
@@ -2541,82 +2065,10 @@
       </w:hyperlink>
     </w:p>
     <w:p>
-      <w:pPr>
-        <w:pStyle w:val="Abbildungsverzeichnis"/>
-        <w:tabs>
-          <w:tab w:val="right" w:leader="dot" w:pos="8494"/>
-        </w:tabs>
-        <w:rPr>
-          <w:rFonts w:eastAsiaTheme="minorEastAsia"/>
-          <w:noProof/>
-          <w:sz w:val="22"/>
-          <w:szCs w:val="22"/>
-        </w:rPr>
-      </w:pPr>
-      <w:hyperlink r:id="rId9" w:anchor="_Toc438569267" w:history="1">
-        <w:r>
-          <w:rPr>
-            <w:rStyle w:val="Hyperlink"/>
-            <w:noProof/>
-          </w:rPr>
-          <w:t>Abbildung 4: Blumen</w:t>
-        </w:r>
-        <w:r>
-          <w:rPr>
-            <w:noProof/>
-            <w:webHidden/>
-          </w:rPr>
-          <w:tab/>
-        </w:r>
-        <w:r>
-          <w:rPr>
-            <w:noProof/>
-            <w:webHidden/>
-          </w:rPr>
-          <w:fldChar w:fldCharType="begin"/>
-        </w:r>
-        <w:r>
-          <w:rPr>
-            <w:noProof/>
-            <w:webHidden/>
-          </w:rPr>
-          <w:instrText xml:space="preserve"> PAGEREF _Toc438569267 \h </w:instrText>
-        </w:r>
-        <w:r>
-          <w:rPr>
-            <w:noProof/>
-            <w:webHidden/>
-          </w:rPr>
-        </w:r>
-        <w:r>
-          <w:rPr>
-            <w:noProof/>
-            <w:webHidden/>
-          </w:rPr>
-          <w:fldChar w:fldCharType="separate"/>
-        </w:r>
-        <w:r>
-          <w:rPr>
-            <w:noProof/>
-            <w:webHidden/>
-          </w:rPr>
-          <w:t>1</w:t>
-        </w:r>
-        <w:r>
-          <w:rPr>
-            <w:noProof/>
-            <w:webHidden/>
-          </w:rPr>
-          <w:fldChar w:fldCharType="end"/>
-        </w:r>
-      </w:hyperlink>
-    </w:p>
-    <w:p>
       <w:r>
         <w:fldChar w:fldCharType="end"/>
       </w:r>
     </w:p>
-    <w:p/>
     <w:p>
       <w:pPr>
         <w:pStyle w:val="Titel"/>
@@ -2626,8 +2078,8 @@
         </w:numPr>
         <w:jc w:val="both"/>
         <w:sectPr>
-          <w:headerReference w:type="default" r:id="rId10"/>
-          <w:footerReference w:type="default" r:id="rId11"/>
+          <w:headerReference w:type="default" r:id="rId9"/>
+          <w:footerReference w:type="default" r:id="rId10"/>
           <w:pgSz w:w="11906" w:h="16838"/>
           <w:pgMar w:top="1134" w:right="1134" w:bottom="1134" w:left="2268" w:header="709" w:footer="709" w:gutter="0"/>
           <w:pgNumType w:fmt="upperRoman" w:start="1"/>
@@ -2640,7 +2092,7 @@
       <w:pPr>
         <w:pStyle w:val="berschrift1"/>
       </w:pPr>
-      <w:bookmarkStart w:id="3" w:name="_Toc438569315"/>
+      <w:bookmarkStart w:id="3" w:name="_Toc438572735"/>
       <w:r>
         <w:lastRenderedPageBreak/>
         <w:t>Verwendete Patterns</w:t>
@@ -2654,7 +2106,7 @@
           <w:lang w:val="en-US"/>
         </w:rPr>
       </w:pPr>
-      <w:bookmarkStart w:id="4" w:name="_Toc438569316"/>
+      <w:bookmarkStart w:id="4" w:name="_Toc438572736"/>
       <w:r>
         <w:rPr>
           <w:lang w:val="en-US"/>
@@ -2727,7 +2179,13 @@
         <w:t>n.</w:t>
       </w:r>
       <w:r>
-        <w:t xml:space="preserve"> In Kombination mit dem Command-Pattern kann so das Speichern der Anteile ermöglicht werden.</w:t>
+        <w:t xml:space="preserve"> In Kombination mit dem Command-Pattern kann so </w:t>
+      </w:r>
+      <w:r>
+        <w:t xml:space="preserve">auch </w:t>
+      </w:r>
+      <w:r>
+        <w:t>das Speichern der Anteile ermöglicht werden.</w:t>
       </w:r>
     </w:p>
     <w:p>
@@ -2792,7 +2250,11 @@
         <w:t xml:space="preserve">View vom Lagerverwaltungsmodel </w:t>
       </w:r>
       <w:r>
-        <w:t>und dem LagerModel</w:t>
+        <w:t xml:space="preserve">und dem </w:t>
+      </w:r>
+      <w:r>
+        <w:lastRenderedPageBreak/>
+        <w:t>LagerModel</w:t>
       </w:r>
       <w:r>
         <w:t xml:space="preserve"> aufgrund einer Observable/Oberserver-Beziehung</w:t>
@@ -2801,408 +2263,351 @@
         <w:t xml:space="preserve">. </w:t>
       </w:r>
       <w:r>
-        <w:t xml:space="preserve">Der </w:t>
-      </w:r>
+        <w:t>Der LagerVerwaltungsController dient dazu</w:t>
+      </w:r>
+      <w:r>
+        <w:t>,</w:t>
+      </w:r>
+      <w:r>
+        <w:t xml:space="preserve"> den Models vorzugeben, welche View-Elemente sie benachrichtigen müssen, wenn sich ihr Informationsstand geändert hat. </w:t>
+      </w:r>
+      <w:r>
+        <w:t>Falls der Benutzer beispielsweise eine neue Buchung tätigt, wird diese Information von der View über den LagerVerwaltungsControl</w:t>
+      </w:r>
+      <w:r>
+        <w:t xml:space="preserve">ler an die Models weitergegeben, dort wird der Informationsstand der Models aktualisiert und die neuen Informationen </w:t>
+      </w:r>
+      <w:r>
+        <w:t xml:space="preserve">können </w:t>
+      </w:r>
+      <w:r>
+        <w:t>in der View angezeigt</w:t>
+      </w:r>
+      <w:r>
+        <w:t xml:space="preserve"> werden</w:t>
+      </w:r>
+      <w:r>
+        <w:t>.</w:t>
+      </w:r>
+    </w:p>
+    <w:p>
+      <w:r>
+        <w:t>Ein großer Vorteil bei dieser Vorgehensweise den Controller als Vermittlungsstelle zwischen Benutzeroberfläche und fachlicher Logik zu verwenden, ist die Unabhängigkeit von Logik und Oberfläche voneinander. Es ist möglich ein Model zu verändern, ohne dass die Benutzeroberfläche angepasst werden muss. Dies gilt auch umgekehrt. Des Weiteren ist es möglich den aktuellen Informationsstand der Models zu speichern und zu einem späteren Zeitpunkt neu zu laden, auch wenn sich der Informationsstand der Models verändert hat.</w:t>
+      </w:r>
+    </w:p>
+    <w:p>
+      <w:pPr>
+        <w:pStyle w:val="berschrift2"/>
+      </w:pPr>
+      <w:bookmarkStart w:id="5" w:name="_Toc438572737"/>
+      <w:r>
+        <w:t>Observable/</w:t>
+      </w:r>
+      <w:r>
+        <w:t>Oberserver</w:t>
+      </w:r>
+      <w:bookmarkEnd w:id="5"/>
+    </w:p>
+    <w:p>
+      <w:r>
+        <w:t>In der GUI wurde das Observable/Observer Pattern genutzt</w:t>
+      </w:r>
+      <w:r>
+        <w:t>,</w:t>
+      </w:r>
+      <w:r>
+        <w:t xml:space="preserve"> um Veränderungen in den Models angemessen in der GUI darzustellen. Das LagerVerwaltungsModel implementiert das Interface Observable und wird von der LagerVerwaltungsView, die den Observer erweitert, </w:t>
+      </w:r>
+      <w:proofErr w:type="spellStart"/>
+      <w:r>
+        <w:t>observt</w:t>
+      </w:r>
+      <w:proofErr w:type="spellEnd"/>
+      <w:r>
+        <w:t xml:space="preserve">. Das dient vor </w:t>
+      </w:r>
+      <w:r>
+        <w:t>allem</w:t>
+      </w:r>
+      <w:r>
+        <w:t xml:space="preserve"> dazu</w:t>
+      </w:r>
+      <w:r>
+        <w:t>,</w:t>
+      </w:r>
+      <w:r>
+        <w:t xml:space="preserve"> Änderungen an der laufenden B</w:t>
+      </w:r>
+      <w:r>
+        <w:t>uchung im LagerVerwaltungsModel</w:t>
+      </w:r>
+      <w:r>
+        <w:t xml:space="preserve"> zu erkennen und die GUI hinsichtlich dieser Änderungen zu aktualisieren. Aber auch auf Änderungen der Struktur der Lager und auf Änderungen in der Buchungsliste wird hier geachtet, damit diese immer korrekt angezeigt werden.</w:t>
+      </w:r>
+    </w:p>
+    <w:p>
+      <w:r>
+        <w:t>Des</w:t>
+      </w:r>
+      <w:r>
+        <w:t xml:space="preserve"> W</w:t>
+      </w:r>
+      <w:r>
+        <w:t>eiteren werden Observable/Observer</w:t>
+      </w:r>
+      <w:r>
+        <w:t>-Beziehungen</w:t>
+      </w:r>
+      <w:r>
+        <w:t xml:space="preserve"> bei den LagerModels, die das Interface Observable implementieren, eingesetzt. So erweitert der LagerBau</w:t>
+      </w:r>
+      <w:r>
+        <w:t>mKnoten den Observer und jeder K</w:t>
+      </w:r>
+      <w:r>
+        <w:t>noten überwacht ein Lager, welches er in der Baumstruktur repräsentiert. Hierdurch wird es ermöglicht, dass die Knoten immer den aktuellen Bestand des Lagers anzeigen, ohne immer den kompletten Baum aktualisieren zu müssen. Außerdem überwacht die DetailView als Observer das LagerModel, welches momentan angezeigt wird.</w:t>
+      </w:r>
+      <w:r>
+        <w:t xml:space="preserve"> Dadurch wird auch </w:t>
+      </w:r>
+      <w:r>
+        <w:t>ermöglicht, dass die DetailView die aktuellen Informationen zum Lager anzeigt ohne ständig neu erstellt oder komplett aktualisiert zu werden.</w:t>
+      </w:r>
+    </w:p>
+    <w:p>
       <w:r>
         <w:lastRenderedPageBreak/>
-        <w:t xml:space="preserve">LagerVerwaltungsController dient dazu den Models vorzugeben, welche View-Elemente sie benachrichtigen müssen, wenn sich ihr Informationsstand geändert hat. </w:t>
-      </w:r>
-      <w:r>
-        <w:t>Falls der Benutzer beispielsweise eine neue Buchung tätigt, wird diese Information von der View über den LagerVerwaltungsControl</w:t>
-      </w:r>
-      <w:r>
-        <w:t xml:space="preserve">ler an die Models weitergegeben, dort wird der Informationsstand der Models aktualisiert und die neuen Informationen </w:t>
-      </w:r>
-      <w:r>
-        <w:t xml:space="preserve">können </w:t>
-      </w:r>
-      <w:r>
-        <w:t>in der View angezeigt</w:t>
-      </w:r>
-      <w:r>
-        <w:t xml:space="preserve"> werden</w:t>
-      </w:r>
-      <w:r>
-        <w:t>.</w:t>
-      </w:r>
-    </w:p>
-    <w:p>
-      <w:r>
-        <w:t>Ein großer Vorteil bei dieser Vorgehensweise den Controller als Vermittlungsstelle zwischen Benutzeroberfläche und fachlicher Logik zu verwenden, ist die Unabhängigkeit von Logik und Oberfläche voneinander. Es ist möglich ein Model zu verändern, ohne dass die Benutzeroberfläche angepasst werden muss. Dies gilt auch umgekehrt. Des Weiteren ist es möglich den aktuellen Informationsstand der Models zu speichern und zu einem späteren Zeitpunkt neu zu laden, auch wenn sich der Informationsstand der Models verändert hat.</w:t>
+        <w:t xml:space="preserve">Eine weitere Observable/Observer-Beziehung ist zwischen dem Controller und der </w:t>
+      </w:r>
+      <w:proofErr w:type="spellStart"/>
+      <w:r>
+        <w:t>BuchungsBar</w:t>
+      </w:r>
+      <w:proofErr w:type="spellEnd"/>
+      <w:r>
+        <w:t xml:space="preserve"> zu finden. Der Controller ist in diesem Fall das Observable und die </w:t>
+      </w:r>
+      <w:proofErr w:type="spellStart"/>
+      <w:r>
+        <w:t>BuchungsBar</w:t>
+      </w:r>
+      <w:proofErr w:type="spellEnd"/>
+      <w:r>
+        <w:t xml:space="preserve"> der Observer. In diesem Fall teilt der Controller seinem Observer mit, wenn sich der Redo- oder der </w:t>
+      </w:r>
+      <w:proofErr w:type="spellStart"/>
+      <w:r>
+        <w:t>Undo-Stack</w:t>
+      </w:r>
+      <w:proofErr w:type="spellEnd"/>
+      <w:r>
+        <w:t xml:space="preserve"> geändert haben. Aufgrund von diesen Informationen entscheidet die </w:t>
+      </w:r>
+      <w:proofErr w:type="spellStart"/>
+      <w:r>
+        <w:t>BuchungsBar</w:t>
+      </w:r>
+      <w:proofErr w:type="spellEnd"/>
+      <w:r>
+        <w:t>, ob die Button</w:t>
+      </w:r>
+      <w:r>
+        <w:t>s</w:t>
+      </w:r>
+      <w:r>
+        <w:t xml:space="preserve"> für den Redo-, bzw. Undo-Mechanismus aktiviert oder deaktiviert werden.</w:t>
       </w:r>
     </w:p>
     <w:p>
       <w:pPr>
         <w:pStyle w:val="berschrift2"/>
       </w:pPr>
-      <w:bookmarkStart w:id="5" w:name="_Toc438569317"/>
-      <w:r>
-        <w:t>Observable/</w:t>
-      </w:r>
-      <w:r>
-        <w:t>Oberserver</w:t>
-      </w:r>
-      <w:bookmarkEnd w:id="5"/>
-    </w:p>
-    <w:p>
-      <w:r>
-        <w:t>In der GUI wurde das Observable/</w:t>
+      <w:bookmarkStart w:id="6" w:name="_Toc438572738"/>
+      <w:r>
+        <w:t>Command</w:t>
+      </w:r>
+      <w:bookmarkEnd w:id="6"/>
+    </w:p>
+    <w:p>
+      <w:r>
+        <w:t xml:space="preserve">Für die Realisierung eines </w:t>
       </w:r>
       <w:proofErr w:type="spellStart"/>
       <w:r>
-        <w:t>Observer</w:t>
+        <w:t>Redo</w:t>
       </w:r>
       <w:proofErr w:type="spellEnd"/>
       <w:r>
-        <w:t xml:space="preserve"> Pattern genutzt</w:t>
-      </w:r>
-      <w:r>
-        <w:t>,</w:t>
-      </w:r>
-      <w:r>
-        <w:t xml:space="preserve"> um Veränderungen in den Models angemessen in der GUI darzustellen. Das LagerVerwaltungsModel implementiert das Interface Observable und wird von der LagerVerwaltungsView, die den </w:t>
+        <w:t xml:space="preserve">- und </w:t>
       </w:r>
       <w:proofErr w:type="spellStart"/>
       <w:r>
-        <w:t>Observer</w:t>
+        <w:t>Undo</w:t>
       </w:r>
       <w:proofErr w:type="spellEnd"/>
       <w:r>
-        <w:t xml:space="preserve"> erweitert, </w:t>
+        <w:t xml:space="preserve">-Mechanismus wird das Command Pattern verwendet. Der Controller verwaltet zwei </w:t>
       </w:r>
       <w:proofErr w:type="spellStart"/>
       <w:r>
-        <w:t>observt</w:t>
+        <w:t>Stacks</w:t>
       </w:r>
       <w:proofErr w:type="spellEnd"/>
       <w:r>
-        <w:t xml:space="preserve">. Das dient vor </w:t>
-      </w:r>
-      <w:r>
-        <w:t>allem</w:t>
-      </w:r>
-      <w:r>
-        <w:t xml:space="preserve"> dazu</w:t>
-      </w:r>
-      <w:r>
-        <w:t>,</w:t>
-      </w:r>
-      <w:r>
-        <w:t xml:space="preserve"> Änderungen an der laufenden B</w:t>
-      </w:r>
-      <w:r>
-        <w:t>uchung im LagerVerwaltungsModel</w:t>
-      </w:r>
-      <w:r>
-        <w:t xml:space="preserve"> zu erkennen und die GUI hinsichtlich dieser Änderungen zu aktualisieren. Aber auch auf Änderungen der Struktur der Lager und auf Änderungen in der Buchungsliste wird hier geachtet, damit diese immer korrekt angezeigt werden.</w:t>
-      </w:r>
-    </w:p>
-    <w:p>
-      <w:r>
-        <w:t>Des</w:t>
-      </w:r>
-      <w:r>
-        <w:t xml:space="preserve"> W</w:t>
-      </w:r>
-      <w:r>
-        <w:t>eiteren werden Observable/</w:t>
+        <w:t xml:space="preserve">. Ein </w:t>
       </w:r>
       <w:proofErr w:type="spellStart"/>
       <w:r>
-        <w:t>Observer</w:t>
+        <w:t>Stack</w:t>
       </w:r>
       <w:proofErr w:type="spellEnd"/>
       <w:r>
-        <w:t>-Beziehungen</w:t>
-      </w:r>
-      <w:r>
-        <w:t xml:space="preserve"> bei den LagerModels, die das Interface Observable implementieren, eingesetzt. So erweitert der LagerBau</w:t>
-      </w:r>
-      <w:r>
-        <w:t xml:space="preserve">mKnoten den </w:t>
+        <w:t xml:space="preserve"> für die </w:t>
       </w:r>
       <w:proofErr w:type="spellStart"/>
       <w:r>
-        <w:t>Observer</w:t>
+        <w:t>Redo-Commands</w:t>
       </w:r>
       <w:proofErr w:type="spellEnd"/>
       <w:r>
-        <w:t xml:space="preserve"> und jeder K</w:t>
-      </w:r>
-      <w:r>
-        <w:t xml:space="preserve">noten überwacht ein Lager, welches er in der Baumstruktur repräsentiert. Hierdurch wird es ermöglicht, dass die Knoten immer den aktuellen Bestand des Lagers anzeigen, ohne immer den kompletten Baum aktualisieren zu müssen. Außerdem überwacht die DetailView als </w:t>
+        <w:t xml:space="preserve"> und einen für die </w:t>
       </w:r>
       <w:proofErr w:type="spellStart"/>
       <w:r>
-        <w:t>Observer</w:t>
+        <w:t>Undo-Commands</w:t>
       </w:r>
       <w:proofErr w:type="spellEnd"/>
       <w:r>
-        <w:t xml:space="preserve"> das LagerModel, welches momentan angezeigt wird.</w:t>
-      </w:r>
-      <w:r>
-        <w:t xml:space="preserve"> Dadurch wird auch </w:t>
-      </w:r>
-      <w:r>
-        <w:t>ermöglicht, dass die DetailView die aktuellen Informationen zum Lager anzeigt ohne ständig neu erstellt oder komplett aktualisiert zu werden.</w:t>
-      </w:r>
-    </w:p>
-    <w:p>
+        <w:t xml:space="preserve">. Der Command besitzt eine Execute- und eine </w:t>
+      </w:r>
+      <w:proofErr w:type="spellStart"/>
+      <w:r>
+        <w:t>Undo</w:t>
+      </w:r>
+      <w:proofErr w:type="spellEnd"/>
+      <w:r>
+        <w:t xml:space="preserve">-Methode. Der Controller führt die Methoden aus, um einen Anteil zu erzeugen bzw. so einen zu löschen. Wird ein Command erzeugt wird der </w:t>
+      </w:r>
+      <w:proofErr w:type="spellStart"/>
+      <w:r>
+        <w:t>Redo-Stack</w:t>
+      </w:r>
+      <w:proofErr w:type="spellEnd"/>
+      <w:r>
+        <w:t xml:space="preserve"> gelöscht.</w:t>
+      </w:r>
+    </w:p>
+    <w:p>
+      <w:r>
+        <w:t xml:space="preserve">Vorteile bei der Anwendung des Command-Patterns sind die </w:t>
+      </w:r>
+      <w:proofErr w:type="spellStart"/>
+      <w:r>
+        <w:t>Modularität</w:t>
+      </w:r>
+      <w:proofErr w:type="spellEnd"/>
+      <w:r>
+        <w:t xml:space="preserve"> und Wiederverwendbarkeit von Befehlsobjekten sowie die Vermeidung von Coderedundanz und Inkonsistenzen durch zentrale Befehlsobjekte.</w:t>
+      </w:r>
+    </w:p>
+    <w:p>
+      <w:pPr>
+        <w:pStyle w:val="berschrift2"/>
+      </w:pPr>
+      <w:bookmarkStart w:id="7" w:name="_Toc438572739"/>
+      <w:proofErr w:type="spellStart"/>
+      <w:r>
+        <w:t>Strategy</w:t>
+      </w:r>
+      <w:bookmarkEnd w:id="7"/>
+      <w:proofErr w:type="spellEnd"/>
+    </w:p>
+    <w:p>
+      <w:r>
+        <w:t xml:space="preserve">Das Entwurfsmuster </w:t>
+      </w:r>
+      <w:proofErr w:type="spellStart"/>
+      <w:r>
+        <w:t>Strategy</w:t>
+      </w:r>
+      <w:proofErr w:type="spellEnd"/>
+      <w:r>
+        <w:t xml:space="preserve"> wurde im Kontext des Sortierers eingesetzt. Der Sortier besitzt eine Sortierstrategie. Die Sortierstrategie ist ein Interface, welches die Methode sortiere() bereitstellt. Dieser Methode müssen zwei BuchungsModel mitgegeben werden, die verglichen werden sollen. Die Methode sortiere() liefert </w:t>
+      </w:r>
+      <w:r>
+        <w:t>„</w:t>
+      </w:r>
+      <w:proofErr w:type="spellStart"/>
+      <w:r>
+        <w:t>true</w:t>
+      </w:r>
+      <w:proofErr w:type="spellEnd"/>
+      <w:r>
+        <w:t>“</w:t>
+      </w:r>
+      <w:r>
+        <w:t xml:space="preserve"> zurück wenn das zuerst mitgegebene BuchungsModel vor dem zweiten BuchungsModel angezeigt werden muss, ansonsten </w:t>
+      </w:r>
+      <w:r>
+        <w:t>„</w:t>
+      </w:r>
+      <w:proofErr w:type="spellStart"/>
+      <w:r>
+        <w:t>false</w:t>
+      </w:r>
+      <w:proofErr w:type="spellEnd"/>
+      <w:r>
+        <w:t>“</w:t>
+      </w:r>
+      <w:r>
+        <w:t>. Es gibt mehrere konkrete Implementationen dieses Interface. Für jede mögliche Art die B</w:t>
+      </w:r>
+      <w:r>
+        <w:t xml:space="preserve">uchungsliste zu sortieren </w:t>
+      </w:r>
+      <w:r>
+        <w:t xml:space="preserve">jeweils </w:t>
+      </w:r>
+      <w:r>
+        <w:t>eine.</w:t>
+      </w:r>
+      <w:r>
+        <w:t xml:space="preserve"> Diese konkreten Implementationen unterscheiden sich vor allem durch das Attribut nach welchem sie sortieren und durch die Sortierreihenfolge, </w:t>
+      </w:r>
+      <w:r>
+        <w:t xml:space="preserve">wobei </w:t>
+      </w:r>
+      <w:r>
+        <w:t>beides am Namen der Implementationen erkennbar</w:t>
+      </w:r>
+      <w:r>
+        <w:t xml:space="preserve"> ist</w:t>
+      </w:r>
+      <w:r>
+        <w:t xml:space="preserve">. Das Entwurfsmuster </w:t>
+      </w:r>
+      <w:proofErr w:type="spellStart"/>
+      <w:r>
+        <w:t>Strategy</w:t>
+      </w:r>
+      <w:proofErr w:type="spellEnd"/>
+      <w:r>
+        <w:t xml:space="preserve"> bietet den Vorteil, dass man nur einen Sortieralgorithmus implementieren muss, der mit dem Interface Sortierstrategie arbeitet, um alle Sortiermöglichkeiten abzubilden. Denn die konkrete Implementation der Sortierstrategie kann noch zur Laufzeit geändert werden. Diese Implementation ist sehr viel eleganter, als alternativ </w:t>
+      </w:r>
       <w:r>
         <w:lastRenderedPageBreak/>
-        <w:t>Eine weitere Observable/</w:t>
-      </w:r>
-      <w:proofErr w:type="spellStart"/>
-      <w:r>
-        <w:t>Observer</w:t>
-      </w:r>
-      <w:proofErr w:type="spellEnd"/>
-      <w:r>
-        <w:t xml:space="preserve">-Beziehung ist zwischen dem Controller und der </w:t>
-      </w:r>
-      <w:proofErr w:type="spellStart"/>
-      <w:r>
-        <w:t>BuchungsBar</w:t>
-      </w:r>
-      <w:proofErr w:type="spellEnd"/>
-      <w:r>
-        <w:t xml:space="preserve"> zu finden. Der Controller ist in diesem Fall das Observable und die </w:t>
-      </w:r>
-      <w:proofErr w:type="spellStart"/>
-      <w:r>
-        <w:t>BuchungsBar</w:t>
-      </w:r>
-      <w:proofErr w:type="spellEnd"/>
-      <w:r>
-        <w:t xml:space="preserve"> der </w:t>
-      </w:r>
-      <w:proofErr w:type="spellStart"/>
-      <w:r>
-        <w:t>Observer</w:t>
-      </w:r>
-      <w:proofErr w:type="spellEnd"/>
-      <w:r>
-        <w:t xml:space="preserve">. In diesem Fall teilt der Controller seinem </w:t>
-      </w:r>
-      <w:proofErr w:type="spellStart"/>
-      <w:r>
-        <w:t>Observer</w:t>
-      </w:r>
-      <w:proofErr w:type="spellEnd"/>
-      <w:r>
-        <w:t xml:space="preserve"> mit, wenn sich der Redo- oder der </w:t>
-      </w:r>
-      <w:proofErr w:type="spellStart"/>
-      <w:r>
-        <w:t>Undo-Stack</w:t>
-      </w:r>
-      <w:proofErr w:type="spellEnd"/>
-      <w:r>
-        <w:t xml:space="preserve"> geändert haben. Aufgrund von diesen Informationen entscheidet die </w:t>
-      </w:r>
-      <w:proofErr w:type="spellStart"/>
-      <w:r>
-        <w:t>BuchungsBar</w:t>
-      </w:r>
-      <w:proofErr w:type="spellEnd"/>
-      <w:r>
-        <w:t>, ob die Button</w:t>
-      </w:r>
-      <w:r>
-        <w:t>s</w:t>
-      </w:r>
-      <w:r>
-        <w:t xml:space="preserve"> für den Redo-, bzw. Undo-Mechanismus aktiviert oder deaktiviert werden.</w:t>
-      </w:r>
-    </w:p>
-    <w:p>
-      <w:pPr>
-        <w:pStyle w:val="berschrift2"/>
-      </w:pPr>
-      <w:bookmarkStart w:id="6" w:name="_Toc438569318"/>
-      <w:commentRangeStart w:id="7"/>
-      <w:r>
-        <w:t>Command</w:t>
-      </w:r>
-      <w:commentRangeEnd w:id="7"/>
-      <w:r>
-        <w:rPr>
-          <w:rStyle w:val="Kommentarzeichen"/>
-          <w:rFonts w:eastAsiaTheme="minorHAnsi" w:cstheme="minorBidi"/>
-          <w:b w:val="0"/>
-          <w:bCs w:val="0"/>
-          <w:iCs w:val="0"/>
-          <w:color w:val="auto"/>
-        </w:rPr>
-        <w:commentReference w:id="7"/>
-      </w:r>
-      <w:bookmarkEnd w:id="6"/>
-    </w:p>
-    <w:p>
-      <w:r>
-        <w:t xml:space="preserve">Für die Realisierung eines </w:t>
-      </w:r>
-      <w:proofErr w:type="spellStart"/>
-      <w:r>
-        <w:t>Redo</w:t>
-      </w:r>
-      <w:proofErr w:type="spellEnd"/>
-      <w:r>
-        <w:t xml:space="preserve">- und </w:t>
-      </w:r>
-      <w:proofErr w:type="spellStart"/>
-      <w:r>
-        <w:t>Undo</w:t>
-      </w:r>
-      <w:proofErr w:type="spellEnd"/>
-      <w:r>
-        <w:t xml:space="preserve">-Mechanismus wird das Command Pattern verwendet. Der Controller verwaltet zwei </w:t>
-      </w:r>
-      <w:proofErr w:type="spellStart"/>
-      <w:r>
-        <w:t>Stacks</w:t>
-      </w:r>
-      <w:proofErr w:type="spellEnd"/>
-      <w:r>
-        <w:t xml:space="preserve">. Ein </w:t>
-      </w:r>
-      <w:proofErr w:type="spellStart"/>
-      <w:r>
-        <w:t>Stack</w:t>
-      </w:r>
-      <w:proofErr w:type="spellEnd"/>
-      <w:r>
-        <w:t xml:space="preserve"> für die </w:t>
-      </w:r>
-      <w:proofErr w:type="spellStart"/>
-      <w:r>
-        <w:t>Redo-Commands</w:t>
-      </w:r>
-      <w:proofErr w:type="spellEnd"/>
-      <w:r>
-        <w:t xml:space="preserve"> und einen für die </w:t>
-      </w:r>
-      <w:proofErr w:type="spellStart"/>
-      <w:r>
-        <w:t>Undo-Commands</w:t>
-      </w:r>
-      <w:proofErr w:type="spellEnd"/>
-      <w:r>
-        <w:t xml:space="preserve">. Der Command besitzt eine Execute- und eine </w:t>
-      </w:r>
-      <w:proofErr w:type="spellStart"/>
-      <w:r>
-        <w:t>Undo</w:t>
-      </w:r>
-      <w:proofErr w:type="spellEnd"/>
-      <w:r>
-        <w:t xml:space="preserve">-Methode. Der Controller führt die Methoden aus, um einen Anteil zu erzeugen bzw. so einen zu löschen. Wird ein Command erzeugt wird der </w:t>
-      </w:r>
-      <w:proofErr w:type="spellStart"/>
-      <w:r>
-        <w:t>Redo-Stack</w:t>
-      </w:r>
-      <w:proofErr w:type="spellEnd"/>
-      <w:r>
-        <w:t xml:space="preserve"> gelöscht.</w:t>
-      </w:r>
-    </w:p>
-    <w:p>
-      <w:pPr>
-        <w:pStyle w:val="berschrift2"/>
-      </w:pPr>
-      <w:bookmarkStart w:id="8" w:name="_Toc438569319"/>
-      <w:proofErr w:type="spellStart"/>
-      <w:r>
-        <w:t>Strategy</w:t>
+        <w:t>für jede Möglichkeit des Sortierens einen kompletten Sortieralgorithmus zu implementieren, denn das würde redundanten Code erzeugen.</w:t>
+      </w:r>
+    </w:p>
+    <w:p>
+      <w:pPr>
+        <w:pStyle w:val="berschrift1"/>
+      </w:pPr>
+      <w:bookmarkStart w:id="8" w:name="_Toc438572740"/>
+      <w:r>
+        <w:t>Besonderheiten</w:t>
       </w:r>
       <w:bookmarkEnd w:id="8"/>
-      <w:proofErr w:type="spellEnd"/>
-    </w:p>
-    <w:p>
-      <w:r>
-        <w:t xml:space="preserve">Das Entwurfsmuster </w:t>
-      </w:r>
-      <w:proofErr w:type="spellStart"/>
-      <w:r>
-        <w:t>Strategy</w:t>
-      </w:r>
-      <w:proofErr w:type="spellEnd"/>
-      <w:r>
-        <w:t xml:space="preserve"> wurde im Kontext des Sortierers eingesetzt. Der Sortier besitzt eine Sortierstrategie. Die Sortierstrategie ist ein Interface, welches die Methode sortiere() bereitstellt. Dieser Methode müssen zwei BuchungsModel mitgegeben werden, die verglichen werden sollen. Die Methode sortiere() liefert </w:t>
-      </w:r>
-      <w:r>
-        <w:t>„</w:t>
-      </w:r>
-      <w:proofErr w:type="spellStart"/>
-      <w:r>
-        <w:t>true</w:t>
-      </w:r>
-      <w:proofErr w:type="spellEnd"/>
-      <w:r>
-        <w:t>“</w:t>
-      </w:r>
-      <w:r>
-        <w:t xml:space="preserve"> zurück wenn das zuerst mitgegebene BuchungsModel vor dem zweiten BuchungsModel angezeigt werden muss, ansonsten </w:t>
-      </w:r>
-      <w:r>
-        <w:t>„</w:t>
-      </w:r>
-      <w:proofErr w:type="spellStart"/>
-      <w:r>
-        <w:t>false</w:t>
-      </w:r>
-      <w:proofErr w:type="spellEnd"/>
-      <w:r>
-        <w:t>“</w:t>
-      </w:r>
-      <w:r>
-        <w:t>. Es gibt mehrere konkrete Implementationen dieses Interface. Für jede mögliche Art die B</w:t>
-      </w:r>
-      <w:r>
-        <w:t xml:space="preserve">uchungsliste zu sortieren </w:t>
-      </w:r>
-      <w:r>
-        <w:t xml:space="preserve">jeweils </w:t>
-      </w:r>
-      <w:r>
-        <w:t>eine.</w:t>
-      </w:r>
-      <w:r>
-        <w:t xml:space="preserve"> Diese konkreten Implementationen unterscheiden sich vor allem durch das Attribut nach welchem sie sortieren und durch die Sortierreihenfolge, </w:t>
-      </w:r>
-      <w:r>
-        <w:t xml:space="preserve">wobei </w:t>
-      </w:r>
-      <w:r>
-        <w:t>beides am Namen der Implementationen erkennbar</w:t>
-      </w:r>
-      <w:r>
-        <w:t xml:space="preserve"> ist</w:t>
-      </w:r>
-      <w:r>
-        <w:t xml:space="preserve">. Das Entwurfsmuster </w:t>
-      </w:r>
-      <w:proofErr w:type="spellStart"/>
-      <w:r>
-        <w:t>Strategy</w:t>
-      </w:r>
-      <w:proofErr w:type="spellEnd"/>
-      <w:r>
-        <w:t xml:space="preserve"> bietet den Vorteil, dass man nur einen Sortieralgorithmus implementieren muss, der mit dem Interface Sortierstrategie arbeitet, um alle Sortiermöglichkeiten abzubilden. Denn die konkrete Implementation der Sortierstrategie kann noch zur Laufzeit geändert werden. Diese Implementation ist sehr viel eleganter, als alternativ für jede Möglichkeit des Sortierens einen kompletten Sortieralgorithmus zu implementieren, denn das würde redundanten Code erzeugen.</w:t>
-      </w:r>
-    </w:p>
-    <w:p/>
-    <w:p>
-      <w:pPr>
-        <w:pStyle w:val="berschrift1"/>
-      </w:pPr>
-      <w:bookmarkStart w:id="9" w:name="_Toc438569320"/>
-      <w:r>
-        <w:lastRenderedPageBreak/>
-        <w:t>Besonderheiten</w:t>
-      </w:r>
-      <w:bookmarkEnd w:id="9"/>
     </w:p>
     <w:p>
       <w:r>
@@ -3340,16 +2745,16 @@
       <w:r>
         <w:t xml:space="preserve"> kann das Lager nur gelöscht werden wenn das Lager leer ist. </w:t>
       </w:r>
-      <w:commentRangeStart w:id="10"/>
+      <w:commentRangeStart w:id="9"/>
       <w:r>
         <w:t>Dann werden der Bestand und die Anteile ebenfalls auf das Lager darüber übertragen</w:t>
       </w:r>
-      <w:commentRangeEnd w:id="10"/>
+      <w:commentRangeEnd w:id="9"/>
       <w:r>
         <w:rPr>
           <w:rStyle w:val="Kommentarzeichen"/>
         </w:rPr>
-        <w:commentReference w:id="10"/>
+        <w:commentReference w:id="9"/>
       </w:r>
       <w:r>
         <w:t>. In diesem Beispiel wären das die Lager 1.2.1 oder 1.2.2.</w:t>
@@ -3373,27 +2778,26 @@
       <w:r>
         <w:t xml:space="preserve"> Funktionalität des Lagerverwaltungsmodels getestet.</w:t>
       </w:r>
-      <w:bookmarkStart w:id="11" w:name="_GoBack"/>
-      <w:bookmarkEnd w:id="11"/>
+      <w:bookmarkStart w:id="10" w:name="_GoBack"/>
+      <w:bookmarkEnd w:id="10"/>
     </w:p>
     <w:p/>
-    <w:p/>
-    <w:p/>
-    <w:p/>
     <w:p>
       <w:pPr>
         <w:pStyle w:val="berschrift1"/>
       </w:pPr>
+      <w:bookmarkStart w:id="11" w:name="_Toc438572741"/>
       <w:r>
         <w:lastRenderedPageBreak/>
         <w:t>Modelle und Skizzen</w:t>
       </w:r>
+      <w:bookmarkEnd w:id="11"/>
     </w:p>
     <w:p>
       <w:pPr>
         <w:pStyle w:val="berschrift2"/>
       </w:pPr>
-      <w:bookmarkStart w:id="12" w:name="_Toc438569322"/>
+      <w:bookmarkStart w:id="12" w:name="_Toc438572742"/>
       <w:r>
         <w:t>Skizzen</w:t>
       </w:r>
@@ -3403,7 +2807,7 @@
       <w:pPr>
         <w:pStyle w:val="berschrift3"/>
       </w:pPr>
-      <w:bookmarkStart w:id="13" w:name="_Toc438569323"/>
+      <w:bookmarkStart w:id="13" w:name="_Toc438572743"/>
       <w:proofErr w:type="spellStart"/>
       <w:r>
         <w:t>TreeView</w:t>
@@ -3440,7 +2844,7 @@
                     </pic:cNvPicPr>
                   </pic:nvPicPr>
                   <pic:blipFill>
-                    <a:blip r:embed="rId13" cstate="print"/>
+                    <a:blip r:embed="rId12" cstate="print"/>
                     <a:srcRect/>
                     <a:stretch>
                       <a:fillRect/>
@@ -3503,7 +2907,7 @@
       <w:pPr>
         <w:pStyle w:val="berschrift3"/>
       </w:pPr>
-      <w:bookmarkStart w:id="15" w:name="_Toc438569324"/>
+      <w:bookmarkStart w:id="15" w:name="_Toc438572744"/>
       <w:r>
         <w:t>Übersicht aller Buchungen</w:t>
       </w:r>
@@ -3535,7 +2939,7 @@
                     </pic:cNvPicPr>
                   </pic:nvPicPr>
                   <pic:blipFill>
-                    <a:blip r:embed="rId14" cstate="print"/>
+                    <a:blip r:embed="rId13" cstate="print"/>
                     <a:srcRect/>
                     <a:stretch>
                       <a:fillRect/>
@@ -3589,7 +2993,7 @@
       <w:pPr>
         <w:pStyle w:val="berschrift3"/>
       </w:pPr>
-      <w:bookmarkStart w:id="17" w:name="_Toc438569325"/>
+      <w:bookmarkStart w:id="17" w:name="_Toc438572745"/>
       <w:r>
         <w:lastRenderedPageBreak/>
         <w:t>Buchungsliste</w:t>
@@ -3622,7 +3026,7 @@
                     </pic:cNvPicPr>
                   </pic:nvPicPr>
                   <pic:blipFill>
-                    <a:blip r:embed="rId15" cstate="print"/>
+                    <a:blip r:embed="rId14" cstate="print"/>
                     <a:srcRect/>
                     <a:stretch>
                       <a:fillRect/>
@@ -3676,7 +3080,7 @@
       <w:pPr>
         <w:pStyle w:val="berschrift2"/>
       </w:pPr>
-      <w:bookmarkStart w:id="19" w:name="_Toc438569326"/>
+      <w:bookmarkStart w:id="19" w:name="_Toc438572746"/>
       <w:r>
         <w:lastRenderedPageBreak/>
         <w:t>UML-Modell</w:t>
@@ -3684,6 +3088,16 @@
       <w:bookmarkEnd w:id="19"/>
     </w:p>
     <w:p>
+      <w:pPr>
+        <w:sectPr>
+          <w:footerReference w:type="default" r:id="rId15"/>
+          <w:pgSz w:w="11906" w:h="16838"/>
+          <w:pgMar w:top="1134" w:right="1134" w:bottom="1134" w:left="2268" w:header="709" w:footer="709" w:gutter="0"/>
+          <w:pgNumType w:start="1"/>
+          <w:cols w:space="708"/>
+          <w:docGrid w:linePitch="360"/>
+        </w:sectPr>
+      </w:pPr>
       <w:r>
         <w:rPr>
           <w:noProof/>
@@ -3715,7 +3129,7 @@
                   <pic:spPr bwMode="auto">
                     <a:xfrm>
                       <a:off x="0" y="0"/>
-                      <a:ext cx="5400040" cy="8765453"/>
+                      <a:ext cx="5403555" cy="8761228"/>
                     </a:xfrm>
                     <a:prstGeom prst="rect">
                       <a:avLst/>
@@ -3734,1239 +3148,6 @@
           </wp:inline>
         </w:drawing>
       </w:r>
-    </w:p>
-    <w:p>
-      <w:pPr>
-        <w:pStyle w:val="berschrift1"/>
-      </w:pPr>
-      <w:bookmarkStart w:id="20" w:name="_Toc396479187"/>
-      <w:bookmarkStart w:id="21" w:name="_Toc438569327"/>
-      <w:r>
-        <w:lastRenderedPageBreak/>
-        <w:t>Zusammenfassung</w:t>
-      </w:r>
-      <w:bookmarkEnd w:id="20"/>
-      <w:bookmarkEnd w:id="21"/>
-    </w:p>
-    <w:p>
-      <w:pPr>
-        <w:spacing w:after="200" w:line="276" w:lineRule="auto"/>
-        <w:jc w:val="left"/>
-        <w:rPr>
-          <w:rFonts w:eastAsia="Times New Roman" w:cs="Times New Roman"/>
-          <w:b/>
-          <w:bCs/>
-          <w:color w:val="1F497D" w:themeColor="text2"/>
-          <w:sz w:val="18"/>
-          <w:szCs w:val="20"/>
-          <w:lang w:val="en-US"/>
-        </w:rPr>
-      </w:pPr>
-      <w:r>
-        <w:rPr>
-          <w:lang w:val="en-US"/>
-        </w:rPr>
-        <w:br w:type="page"/>
-      </w:r>
-    </w:p>
-    <w:p>
-      <w:pPr>
-        <w:pStyle w:val="berschrift1"/>
-      </w:pPr>
-      <w:bookmarkStart w:id="22" w:name="_Toc396479188"/>
-      <w:bookmarkStart w:id="23" w:name="_Toc438569328"/>
-      <w:r>
-        <w:lastRenderedPageBreak/>
-        <w:t>Quellenverzeichnis</w:t>
-      </w:r>
-      <w:bookmarkEnd w:id="22"/>
-      <w:bookmarkEnd w:id="23"/>
-    </w:p>
-    <w:p>
-      <w:pPr>
-        <w:jc w:val="left"/>
-      </w:pPr>
-    </w:p>
-    <w:p/>
-    <w:p/>
-    <w:p>
-      <w:pPr>
-        <w:sectPr>
-          <w:footerReference w:type="default" r:id="rId17"/>
-          <w:pgSz w:w="11906" w:h="16838"/>
-          <w:pgMar w:top="1134" w:right="1134" w:bottom="1134" w:left="2268" w:header="709" w:footer="709" w:gutter="0"/>
-          <w:pgNumType w:start="1"/>
-          <w:cols w:space="708"/>
-          <w:docGrid w:linePitch="360"/>
-        </w:sectPr>
-      </w:pPr>
-    </w:p>
-    <w:p>
-      <w:pPr>
-        <w:pStyle w:val="TitelAnhang"/>
-      </w:pPr>
-      <w:bookmarkStart w:id="24" w:name="_Toc396480339"/>
-      <w:proofErr w:type="spellStart"/>
-      <w:r>
-        <w:lastRenderedPageBreak/>
-        <w:t>Anhangsverzeichnis</w:t>
-      </w:r>
-      <w:bookmarkEnd w:id="24"/>
-      <w:proofErr w:type="spellEnd"/>
-    </w:p>
-    <w:p/>
-    <w:p>
-      <w:pPr>
-        <w:pStyle w:val="Verzeichnis1"/>
-        <w:tabs>
-          <w:tab w:val="left" w:pos="660"/>
-          <w:tab w:val="right" w:leader="dot" w:pos="8494"/>
-        </w:tabs>
-        <w:rPr>
-          <w:rFonts w:eastAsiaTheme="minorEastAsia"/>
-          <w:noProof/>
-          <w:sz w:val="22"/>
-          <w:szCs w:val="22"/>
-        </w:rPr>
-      </w:pPr>
-      <w:r>
-        <w:fldChar w:fldCharType="begin"/>
-      </w:r>
-      <w:r>
-        <w:instrText xml:space="preserve"> TOC \h \t "Anhang 1;1;Anhang 2;1;Anhang 3;1"</w:instrText>
-      </w:r>
-      <w:r>
-        <w:instrText>\s</w:instrText>
-      </w:r>
-      <w:r>
-        <w:instrText xml:space="preserve"> </w:instrText>
-      </w:r>
-      <w:r>
-        <w:instrText xml:space="preserve">Anhang </w:instrText>
-      </w:r>
-      <w:r>
-        <w:fldChar w:fldCharType="separate"/>
-      </w:r>
-      <w:hyperlink w:anchor="_Toc396481639" w:history="1">
-        <w:r>
-          <w:rPr>
-            <w:rStyle w:val="Hyperlink"/>
-            <w:rFonts w:ascii="Calibri" w:hAnsi="Calibri"/>
-            <w:noProof/>
-          </w:rPr>
-          <w:t>A1</w:t>
-        </w:r>
-        <w:r>
-          <w:rPr>
-            <w:rFonts w:eastAsiaTheme="minorEastAsia"/>
-            <w:noProof/>
-            <w:sz w:val="22"/>
-            <w:szCs w:val="22"/>
-          </w:rPr>
-          <w:tab/>
-        </w:r>
-        <w:r>
-          <w:rPr>
-            <w:rStyle w:val="Hyperlink"/>
-            <w:noProof/>
-          </w:rPr>
-          <w:t>Abbildungen</w:t>
-        </w:r>
-        <w:r>
-          <w:rPr>
-            <w:noProof/>
-          </w:rPr>
-          <w:tab/>
-        </w:r>
-        <w:r>
-          <w:rPr>
-            <w:noProof/>
-          </w:rPr>
-          <w:fldChar w:fldCharType="begin"/>
-        </w:r>
-        <w:r>
-          <w:rPr>
-            <w:noProof/>
-          </w:rPr>
-          <w:instrText xml:space="preserve"> SEQ Anhang _Toc396481639 \* ALPHABETIC </w:instrText>
-        </w:r>
-        <w:r>
-          <w:rPr>
-            <w:noProof/>
-          </w:rPr>
-          <w:fldChar w:fldCharType="separate"/>
-        </w:r>
-        <w:r>
-          <w:rPr>
-            <w:noProof/>
-          </w:rPr>
-          <w:t>A</w:t>
-        </w:r>
-        <w:r>
-          <w:rPr>
-            <w:noProof/>
-          </w:rPr>
-          <w:fldChar w:fldCharType="end"/>
-        </w:r>
-        <w:r>
-          <w:rPr>
-            <w:noProof/>
-          </w:rPr>
-          <w:t>-</w:t>
-        </w:r>
-        <w:r>
-          <w:rPr>
-            <w:noProof/>
-          </w:rPr>
-          <w:fldChar w:fldCharType="begin"/>
-        </w:r>
-        <w:r>
-          <w:rPr>
-            <w:noProof/>
-          </w:rPr>
-          <w:instrText xml:space="preserve"> PAGEREF _Toc396481639 \h </w:instrText>
-        </w:r>
-        <w:r>
-          <w:rPr>
-            <w:noProof/>
-          </w:rPr>
-        </w:r>
-        <w:r>
-          <w:rPr>
-            <w:noProof/>
-          </w:rPr>
-          <w:fldChar w:fldCharType="separate"/>
-        </w:r>
-        <w:r>
-          <w:rPr>
-            <w:noProof/>
-          </w:rPr>
-          <w:t>1</w:t>
-        </w:r>
-        <w:r>
-          <w:rPr>
-            <w:noProof/>
-          </w:rPr>
-          <w:fldChar w:fldCharType="end"/>
-        </w:r>
-      </w:hyperlink>
-    </w:p>
-    <w:p>
-      <w:pPr>
-        <w:pStyle w:val="Verzeichnis1"/>
-        <w:tabs>
-          <w:tab w:val="left" w:pos="880"/>
-          <w:tab w:val="right" w:leader="dot" w:pos="8494"/>
-        </w:tabs>
-        <w:rPr>
-          <w:rFonts w:eastAsiaTheme="minorEastAsia"/>
-          <w:noProof/>
-          <w:sz w:val="22"/>
-          <w:szCs w:val="22"/>
-        </w:rPr>
-      </w:pPr>
-      <w:hyperlink w:anchor="_Toc396481640" w:history="1">
-        <w:r>
-          <w:rPr>
-            <w:rStyle w:val="Hyperlink"/>
-            <w:rFonts w:ascii="Calibri" w:hAnsi="Calibri" w:cs="Times New Roman"/>
-            <w:noProof/>
-            <w:snapToGrid w:val="0"/>
-            <w:w w:val="0"/>
-          </w:rPr>
-          <w:t>A1.1</w:t>
-        </w:r>
-        <w:r>
-          <w:rPr>
-            <w:rFonts w:eastAsiaTheme="minorEastAsia"/>
-            <w:noProof/>
-            <w:sz w:val="22"/>
-            <w:szCs w:val="22"/>
-          </w:rPr>
-          <w:tab/>
-        </w:r>
-        <w:r>
-          <w:rPr>
-            <w:rStyle w:val="Hyperlink"/>
-            <w:noProof/>
-          </w:rPr>
-          <w:t>Eigene Grafiken</w:t>
-        </w:r>
-        <w:r>
-          <w:rPr>
-            <w:noProof/>
-          </w:rPr>
-          <w:tab/>
-        </w:r>
-        <w:r>
-          <w:rPr>
-            <w:noProof/>
-          </w:rPr>
-          <w:fldChar w:fldCharType="begin"/>
-        </w:r>
-        <w:r>
-          <w:rPr>
-            <w:noProof/>
-          </w:rPr>
-          <w:instrText xml:space="preserve"> SEQ Anhang _Toc396481640 \* ALPHABETIC </w:instrText>
-        </w:r>
-        <w:r>
-          <w:rPr>
-            <w:noProof/>
-          </w:rPr>
-          <w:fldChar w:fldCharType="separate"/>
-        </w:r>
-        <w:r>
-          <w:rPr>
-            <w:noProof/>
-          </w:rPr>
-          <w:t>A</w:t>
-        </w:r>
-        <w:r>
-          <w:rPr>
-            <w:noProof/>
-          </w:rPr>
-          <w:fldChar w:fldCharType="end"/>
-        </w:r>
-        <w:r>
-          <w:rPr>
-            <w:noProof/>
-          </w:rPr>
-          <w:t>-</w:t>
-        </w:r>
-        <w:r>
-          <w:rPr>
-            <w:noProof/>
-          </w:rPr>
-          <w:fldChar w:fldCharType="begin"/>
-        </w:r>
-        <w:r>
-          <w:rPr>
-            <w:noProof/>
-          </w:rPr>
-          <w:instrText xml:space="preserve"> PAGEREF _Toc396481640 \h </w:instrText>
-        </w:r>
-        <w:r>
-          <w:rPr>
-            <w:noProof/>
-          </w:rPr>
-        </w:r>
-        <w:r>
-          <w:rPr>
-            <w:noProof/>
-          </w:rPr>
-          <w:fldChar w:fldCharType="separate"/>
-        </w:r>
-        <w:r>
-          <w:rPr>
-            <w:noProof/>
-          </w:rPr>
-          <w:t>1</w:t>
-        </w:r>
-        <w:r>
-          <w:rPr>
-            <w:noProof/>
-          </w:rPr>
-          <w:fldChar w:fldCharType="end"/>
-        </w:r>
-      </w:hyperlink>
-    </w:p>
-    <w:p>
-      <w:pPr>
-        <w:pStyle w:val="Verzeichnis1"/>
-        <w:tabs>
-          <w:tab w:val="left" w:pos="880"/>
-          <w:tab w:val="right" w:leader="dot" w:pos="8494"/>
-        </w:tabs>
-        <w:rPr>
-          <w:rFonts w:eastAsiaTheme="minorEastAsia"/>
-          <w:noProof/>
-          <w:sz w:val="22"/>
-          <w:szCs w:val="22"/>
-        </w:rPr>
-      </w:pPr>
-      <w:hyperlink w:anchor="_Toc396481641" w:history="1">
-        <w:r>
-          <w:rPr>
-            <w:rStyle w:val="Hyperlink"/>
-            <w:rFonts w:ascii="Calibri" w:hAnsi="Calibri" w:cs="Times New Roman"/>
-            <w:noProof/>
-            <w:snapToGrid w:val="0"/>
-            <w:w w:val="0"/>
-          </w:rPr>
-          <w:t>A1.2</w:t>
-        </w:r>
-        <w:r>
-          <w:rPr>
-            <w:rFonts w:eastAsiaTheme="minorEastAsia"/>
-            <w:noProof/>
-            <w:sz w:val="22"/>
-            <w:szCs w:val="22"/>
-          </w:rPr>
-          <w:tab/>
-        </w:r>
-        <w:r>
-          <w:rPr>
-            <w:rStyle w:val="Hyperlink"/>
-            <w:noProof/>
-          </w:rPr>
-          <w:t>Bilder</w:t>
-        </w:r>
-        <w:r>
-          <w:rPr>
-            <w:noProof/>
-          </w:rPr>
-          <w:tab/>
-        </w:r>
-        <w:r>
-          <w:rPr>
-            <w:noProof/>
-          </w:rPr>
-          <w:fldChar w:fldCharType="begin"/>
-        </w:r>
-        <w:r>
-          <w:rPr>
-            <w:noProof/>
-          </w:rPr>
-          <w:instrText xml:space="preserve"> SEQ Anhang _Toc396481641 \* ALPHABETIC </w:instrText>
-        </w:r>
-        <w:r>
-          <w:rPr>
-            <w:noProof/>
-          </w:rPr>
-          <w:fldChar w:fldCharType="separate"/>
-        </w:r>
-        <w:r>
-          <w:rPr>
-            <w:noProof/>
-          </w:rPr>
-          <w:t>A</w:t>
-        </w:r>
-        <w:r>
-          <w:rPr>
-            <w:noProof/>
-          </w:rPr>
-          <w:fldChar w:fldCharType="end"/>
-        </w:r>
-        <w:r>
-          <w:rPr>
-            <w:noProof/>
-          </w:rPr>
-          <w:t>-</w:t>
-        </w:r>
-        <w:r>
-          <w:rPr>
-            <w:noProof/>
-          </w:rPr>
-          <w:fldChar w:fldCharType="begin"/>
-        </w:r>
-        <w:r>
-          <w:rPr>
-            <w:noProof/>
-          </w:rPr>
-          <w:instrText xml:space="preserve"> PAGEREF _Toc396481641 \h </w:instrText>
-        </w:r>
-        <w:r>
-          <w:rPr>
-            <w:noProof/>
-          </w:rPr>
-        </w:r>
-        <w:r>
-          <w:rPr>
-            <w:noProof/>
-          </w:rPr>
-          <w:fldChar w:fldCharType="separate"/>
-        </w:r>
-        <w:r>
-          <w:rPr>
-            <w:noProof/>
-          </w:rPr>
-          <w:t>1</w:t>
-        </w:r>
-        <w:r>
-          <w:rPr>
-            <w:noProof/>
-          </w:rPr>
-          <w:fldChar w:fldCharType="end"/>
-        </w:r>
-      </w:hyperlink>
-    </w:p>
-    <w:p>
-      <w:pPr>
-        <w:pStyle w:val="Verzeichnis1"/>
-        <w:tabs>
-          <w:tab w:val="left" w:pos="880"/>
-          <w:tab w:val="right" w:leader="dot" w:pos="8494"/>
-        </w:tabs>
-        <w:rPr>
-          <w:rFonts w:eastAsiaTheme="minorEastAsia"/>
-          <w:noProof/>
-          <w:sz w:val="22"/>
-          <w:szCs w:val="22"/>
-        </w:rPr>
-      </w:pPr>
-      <w:hyperlink w:anchor="_Toc396481642" w:history="1">
-        <w:r>
-          <w:rPr>
-            <w:rStyle w:val="Hyperlink"/>
-            <w:noProof/>
-          </w:rPr>
-          <w:t>A1.2.1</w:t>
-        </w:r>
-        <w:r>
-          <w:rPr>
-            <w:rFonts w:eastAsiaTheme="minorEastAsia"/>
-            <w:noProof/>
-            <w:sz w:val="22"/>
-            <w:szCs w:val="22"/>
-          </w:rPr>
-          <w:tab/>
-        </w:r>
-        <w:r>
-          <w:rPr>
-            <w:rStyle w:val="Hyperlink"/>
-            <w:noProof/>
-          </w:rPr>
-          <w:t>Aus Internet</w:t>
-        </w:r>
-        <w:r>
-          <w:rPr>
-            <w:noProof/>
-          </w:rPr>
-          <w:tab/>
-        </w:r>
-        <w:r>
-          <w:rPr>
-            <w:noProof/>
-          </w:rPr>
-          <w:fldChar w:fldCharType="begin"/>
-        </w:r>
-        <w:r>
-          <w:rPr>
-            <w:noProof/>
-          </w:rPr>
-          <w:instrText xml:space="preserve"> SEQ Anhang _Toc396481642 \* ALPHABETIC </w:instrText>
-        </w:r>
-        <w:r>
-          <w:rPr>
-            <w:noProof/>
-          </w:rPr>
-          <w:fldChar w:fldCharType="separate"/>
-        </w:r>
-        <w:r>
-          <w:rPr>
-            <w:noProof/>
-          </w:rPr>
-          <w:t>A</w:t>
-        </w:r>
-        <w:r>
-          <w:rPr>
-            <w:noProof/>
-          </w:rPr>
-          <w:fldChar w:fldCharType="end"/>
-        </w:r>
-        <w:r>
-          <w:rPr>
-            <w:noProof/>
-          </w:rPr>
-          <w:t>-</w:t>
-        </w:r>
-        <w:r>
-          <w:rPr>
-            <w:noProof/>
-          </w:rPr>
-          <w:fldChar w:fldCharType="begin"/>
-        </w:r>
-        <w:r>
-          <w:rPr>
-            <w:noProof/>
-          </w:rPr>
-          <w:instrText xml:space="preserve"> PAGEREF _Toc396481642 \h </w:instrText>
-        </w:r>
-        <w:r>
-          <w:rPr>
-            <w:noProof/>
-          </w:rPr>
-        </w:r>
-        <w:r>
-          <w:rPr>
-            <w:noProof/>
-          </w:rPr>
-          <w:fldChar w:fldCharType="separate"/>
-        </w:r>
-        <w:r>
-          <w:rPr>
-            <w:noProof/>
-          </w:rPr>
-          <w:t>1</w:t>
-        </w:r>
-        <w:r>
-          <w:rPr>
-            <w:noProof/>
-          </w:rPr>
-          <w:fldChar w:fldCharType="end"/>
-        </w:r>
-      </w:hyperlink>
-    </w:p>
-    <w:p>
-      <w:pPr>
-        <w:pStyle w:val="Verzeichnis1"/>
-        <w:tabs>
-          <w:tab w:val="left" w:pos="880"/>
-          <w:tab w:val="right" w:leader="dot" w:pos="8494"/>
-        </w:tabs>
-        <w:rPr>
-          <w:rFonts w:eastAsiaTheme="minorEastAsia"/>
-          <w:noProof/>
-          <w:sz w:val="22"/>
-          <w:szCs w:val="22"/>
-        </w:rPr>
-      </w:pPr>
-      <w:hyperlink w:anchor="_Toc396481643" w:history="1">
-        <w:r>
-          <w:rPr>
-            <w:rStyle w:val="Hyperlink"/>
-            <w:noProof/>
-          </w:rPr>
-          <w:t>A1.2.2</w:t>
-        </w:r>
-        <w:r>
-          <w:rPr>
-            <w:rFonts w:eastAsiaTheme="minorEastAsia"/>
-            <w:noProof/>
-            <w:sz w:val="22"/>
-            <w:szCs w:val="22"/>
-          </w:rPr>
-          <w:tab/>
-        </w:r>
-        <w:r>
-          <w:rPr>
-            <w:rStyle w:val="Hyperlink"/>
-            <w:noProof/>
-          </w:rPr>
-          <w:t>Aus Büchern</w:t>
-        </w:r>
-        <w:r>
-          <w:rPr>
-            <w:noProof/>
-          </w:rPr>
-          <w:tab/>
-        </w:r>
-        <w:r>
-          <w:rPr>
-            <w:noProof/>
-          </w:rPr>
-          <w:fldChar w:fldCharType="begin"/>
-        </w:r>
-        <w:r>
-          <w:rPr>
-            <w:noProof/>
-          </w:rPr>
-          <w:instrText xml:space="preserve"> SEQ Anhang _Toc396481643 \* ALPHABETIC </w:instrText>
-        </w:r>
-        <w:r>
-          <w:rPr>
-            <w:noProof/>
-          </w:rPr>
-          <w:fldChar w:fldCharType="separate"/>
-        </w:r>
-        <w:r>
-          <w:rPr>
-            <w:noProof/>
-          </w:rPr>
-          <w:t>A</w:t>
-        </w:r>
-        <w:r>
-          <w:rPr>
-            <w:noProof/>
-          </w:rPr>
-          <w:fldChar w:fldCharType="end"/>
-        </w:r>
-        <w:r>
-          <w:rPr>
-            <w:noProof/>
-          </w:rPr>
-          <w:t>-</w:t>
-        </w:r>
-        <w:r>
-          <w:rPr>
-            <w:noProof/>
-          </w:rPr>
-          <w:fldChar w:fldCharType="begin"/>
-        </w:r>
-        <w:r>
-          <w:rPr>
-            <w:noProof/>
-          </w:rPr>
-          <w:instrText xml:space="preserve"> PAGEREF _Toc396481643 \h </w:instrText>
-        </w:r>
-        <w:r>
-          <w:rPr>
-            <w:noProof/>
-          </w:rPr>
-        </w:r>
-        <w:r>
-          <w:rPr>
-            <w:noProof/>
-          </w:rPr>
-          <w:fldChar w:fldCharType="separate"/>
-        </w:r>
-        <w:r>
-          <w:rPr>
-            <w:noProof/>
-          </w:rPr>
-          <w:t>1</w:t>
-        </w:r>
-        <w:r>
-          <w:rPr>
-            <w:noProof/>
-          </w:rPr>
-          <w:fldChar w:fldCharType="end"/>
-        </w:r>
-      </w:hyperlink>
-    </w:p>
-    <w:p>
-      <w:pPr>
-        <w:pStyle w:val="Verzeichnis1"/>
-        <w:tabs>
-          <w:tab w:val="left" w:pos="660"/>
-          <w:tab w:val="right" w:leader="dot" w:pos="8494"/>
-        </w:tabs>
-        <w:rPr>
-          <w:rFonts w:eastAsiaTheme="minorEastAsia"/>
-          <w:noProof/>
-          <w:sz w:val="22"/>
-          <w:szCs w:val="22"/>
-        </w:rPr>
-      </w:pPr>
-      <w:hyperlink w:anchor="_Toc396481644" w:history="1">
-        <w:r>
-          <w:rPr>
-            <w:rStyle w:val="Hyperlink"/>
-            <w:rFonts w:ascii="Calibri" w:hAnsi="Calibri"/>
-            <w:noProof/>
-          </w:rPr>
-          <w:t>A2</w:t>
-        </w:r>
-        <w:r>
-          <w:rPr>
-            <w:rFonts w:eastAsiaTheme="minorEastAsia"/>
-            <w:noProof/>
-            <w:sz w:val="22"/>
-            <w:szCs w:val="22"/>
-          </w:rPr>
-          <w:tab/>
-        </w:r>
-        <w:r>
-          <w:rPr>
-            <w:rStyle w:val="Hyperlink"/>
-            <w:noProof/>
-          </w:rPr>
-          <w:t>Glossar</w:t>
-        </w:r>
-        <w:r>
-          <w:rPr>
-            <w:noProof/>
-          </w:rPr>
-          <w:tab/>
-        </w:r>
-        <w:r>
-          <w:rPr>
-            <w:noProof/>
-          </w:rPr>
-          <w:fldChar w:fldCharType="begin"/>
-        </w:r>
-        <w:r>
-          <w:rPr>
-            <w:noProof/>
-          </w:rPr>
-          <w:instrText xml:space="preserve"> SEQ Anhang _Toc396481644 \* ALPHABETIC </w:instrText>
-        </w:r>
-        <w:r>
-          <w:rPr>
-            <w:noProof/>
-          </w:rPr>
-          <w:fldChar w:fldCharType="separate"/>
-        </w:r>
-        <w:r>
-          <w:rPr>
-            <w:noProof/>
-          </w:rPr>
-          <w:t>A</w:t>
-        </w:r>
-        <w:r>
-          <w:rPr>
-            <w:noProof/>
-          </w:rPr>
-          <w:fldChar w:fldCharType="end"/>
-        </w:r>
-        <w:r>
-          <w:rPr>
-            <w:noProof/>
-          </w:rPr>
-          <w:t>-</w:t>
-        </w:r>
-        <w:r>
-          <w:rPr>
-            <w:noProof/>
-          </w:rPr>
-          <w:fldChar w:fldCharType="begin"/>
-        </w:r>
-        <w:r>
-          <w:rPr>
-            <w:noProof/>
-          </w:rPr>
-          <w:instrText xml:space="preserve"> PAGEREF _Toc396481644 \h </w:instrText>
-        </w:r>
-        <w:r>
-          <w:rPr>
-            <w:noProof/>
-          </w:rPr>
-        </w:r>
-        <w:r>
-          <w:rPr>
-            <w:noProof/>
-          </w:rPr>
-          <w:fldChar w:fldCharType="separate"/>
-        </w:r>
-        <w:r>
-          <w:rPr>
-            <w:noProof/>
-          </w:rPr>
-          <w:t>1</w:t>
-        </w:r>
-        <w:r>
-          <w:rPr>
-            <w:noProof/>
-          </w:rPr>
-          <w:fldChar w:fldCharType="end"/>
-        </w:r>
-      </w:hyperlink>
-    </w:p>
-    <w:p>
-      <w:r>
-        <w:fldChar w:fldCharType="end"/>
-      </w:r>
-    </w:p>
-    <w:p/>
-    <w:p>
-      <w:pPr>
-        <w:sectPr>
-          <w:footerReference w:type="default" r:id="rId18"/>
-          <w:pgSz w:w="11906" w:h="16838"/>
-          <w:pgMar w:top="1134" w:right="1134" w:bottom="1134" w:left="2268" w:header="709" w:footer="709" w:gutter="0"/>
-          <w:pgNumType w:fmt="upperRoman" w:start="5"/>
-          <w:cols w:space="708"/>
-          <w:docGrid w:linePitch="360"/>
-        </w:sectPr>
-      </w:pPr>
-    </w:p>
-    <w:p>
-      <w:pPr>
-        <w:pStyle w:val="SeqAnhang"/>
-      </w:pPr>
-      <w:fldSimple w:instr=" SEQ Anhang\*ALPHABETIC ">
-        <w:r>
-          <w:rPr>
-            <w:noProof/>
-          </w:rPr>
-          <w:t>A</w:t>
-        </w:r>
-      </w:fldSimple>
-    </w:p>
-    <w:p>
-      <w:pPr>
-        <w:pStyle w:val="TitelAnhang"/>
-      </w:pPr>
-      <w:bookmarkStart w:id="25" w:name="_Toc396480340"/>
-      <w:r>
-        <w:t>Anhang</w:t>
-      </w:r>
-      <w:bookmarkEnd w:id="25"/>
-    </w:p>
-    <w:p>
-      <w:pPr>
-        <w:pStyle w:val="Anhang1"/>
-      </w:pPr>
-      <w:bookmarkStart w:id="26" w:name="_Toc396479189"/>
-      <w:bookmarkStart w:id="27" w:name="_Toc396481639"/>
-      <w:r>
-        <w:t>Abbildungen</w:t>
-      </w:r>
-      <w:bookmarkEnd w:id="26"/>
-      <w:bookmarkEnd w:id="27"/>
-    </w:p>
-    <w:tbl>
-      <w:tblPr>
-        <w:tblStyle w:val="Tabellengitternetz"/>
-        <w:tblW w:w="0" w:type="auto"/>
-        <w:tblLook w:val="04A0"/>
-      </w:tblPr>
-      <w:tblGrid>
-        <w:gridCol w:w="1728"/>
-        <w:gridCol w:w="1729"/>
-        <w:gridCol w:w="1729"/>
-        <w:gridCol w:w="1729"/>
-        <w:gridCol w:w="1729"/>
-      </w:tblGrid>
-      <w:tr>
-        <w:tc>
-          <w:tcPr>
-            <w:tcW w:w="1728" w:type="dxa"/>
-          </w:tcPr>
-          <w:p/>
-        </w:tc>
-        <w:tc>
-          <w:tcPr>
-            <w:tcW w:w="1729" w:type="dxa"/>
-          </w:tcPr>
-          <w:p/>
-        </w:tc>
-        <w:tc>
-          <w:tcPr>
-            <w:tcW w:w="1729" w:type="dxa"/>
-          </w:tcPr>
-          <w:p/>
-        </w:tc>
-        <w:tc>
-          <w:tcPr>
-            <w:tcW w:w="1729" w:type="dxa"/>
-          </w:tcPr>
-          <w:p/>
-        </w:tc>
-        <w:tc>
-          <w:tcPr>
-            <w:tcW w:w="1729" w:type="dxa"/>
-          </w:tcPr>
-          <w:p/>
-        </w:tc>
-      </w:tr>
-      <w:tr>
-        <w:tc>
-          <w:tcPr>
-            <w:tcW w:w="1728" w:type="dxa"/>
-          </w:tcPr>
-          <w:p/>
-        </w:tc>
-        <w:tc>
-          <w:tcPr>
-            <w:tcW w:w="1729" w:type="dxa"/>
-          </w:tcPr>
-          <w:p/>
-        </w:tc>
-        <w:tc>
-          <w:tcPr>
-            <w:tcW w:w="1729" w:type="dxa"/>
-          </w:tcPr>
-          <w:p/>
-        </w:tc>
-        <w:tc>
-          <w:tcPr>
-            <w:tcW w:w="1729" w:type="dxa"/>
-          </w:tcPr>
-          <w:p/>
-        </w:tc>
-        <w:tc>
-          <w:tcPr>
-            <w:tcW w:w="1729" w:type="dxa"/>
-          </w:tcPr>
-          <w:p/>
-        </w:tc>
-      </w:tr>
-      <w:tr>
-        <w:tc>
-          <w:tcPr>
-            <w:tcW w:w="1728" w:type="dxa"/>
-          </w:tcPr>
-          <w:p/>
-        </w:tc>
-        <w:tc>
-          <w:tcPr>
-            <w:tcW w:w="1729" w:type="dxa"/>
-          </w:tcPr>
-          <w:p/>
-        </w:tc>
-        <w:tc>
-          <w:tcPr>
-            <w:tcW w:w="1729" w:type="dxa"/>
-          </w:tcPr>
-          <w:p/>
-        </w:tc>
-        <w:tc>
-          <w:tcPr>
-            <w:tcW w:w="1729" w:type="dxa"/>
-          </w:tcPr>
-          <w:p/>
-        </w:tc>
-        <w:tc>
-          <w:tcPr>
-            <w:tcW w:w="1729" w:type="dxa"/>
-          </w:tcPr>
-          <w:p/>
-        </w:tc>
-      </w:tr>
-      <w:tr>
-        <w:tc>
-          <w:tcPr>
-            <w:tcW w:w="1728" w:type="dxa"/>
-          </w:tcPr>
-          <w:p/>
-        </w:tc>
-        <w:tc>
-          <w:tcPr>
-            <w:tcW w:w="1729" w:type="dxa"/>
-          </w:tcPr>
-          <w:p/>
-        </w:tc>
-        <w:tc>
-          <w:tcPr>
-            <w:tcW w:w="1729" w:type="dxa"/>
-          </w:tcPr>
-          <w:p/>
-        </w:tc>
-        <w:tc>
-          <w:tcPr>
-            <w:tcW w:w="1729" w:type="dxa"/>
-          </w:tcPr>
-          <w:p/>
-        </w:tc>
-        <w:tc>
-          <w:tcPr>
-            <w:tcW w:w="1729" w:type="dxa"/>
-          </w:tcPr>
-          <w:p/>
-        </w:tc>
-      </w:tr>
-      <w:tr>
-        <w:tc>
-          <w:tcPr>
-            <w:tcW w:w="1728" w:type="dxa"/>
-          </w:tcPr>
-          <w:p/>
-        </w:tc>
-        <w:tc>
-          <w:tcPr>
-            <w:tcW w:w="1729" w:type="dxa"/>
-          </w:tcPr>
-          <w:p/>
-        </w:tc>
-        <w:tc>
-          <w:tcPr>
-            <w:tcW w:w="1729" w:type="dxa"/>
-          </w:tcPr>
-          <w:p/>
-        </w:tc>
-        <w:tc>
-          <w:tcPr>
-            <w:tcW w:w="1729" w:type="dxa"/>
-          </w:tcPr>
-          <w:p/>
-        </w:tc>
-        <w:tc>
-          <w:tcPr>
-            <w:tcW w:w="1729" w:type="dxa"/>
-          </w:tcPr>
-          <w:p>
-            <w:pPr>
-              <w:keepNext/>
-            </w:pPr>
-          </w:p>
-        </w:tc>
-      </w:tr>
-    </w:tbl>
-    <w:p>
-      <w:pPr>
-        <w:pStyle w:val="TabellenAnhang"/>
-      </w:pPr>
-      <w:bookmarkStart w:id="28" w:name="_Toc438560476"/>
-      <w:r>
-        <w:t xml:space="preserve">Tabelle </w:t>
-      </w:r>
-      <w:fldSimple w:instr=" SEQ Tabelle \* ARABIC ">
-        <w:r>
-          <w:rPr>
-            <w:noProof/>
-          </w:rPr>
-          <w:t>1</w:t>
-        </w:r>
-      </w:fldSimple>
-      <w:r>
-        <w:t>: Tabelle Anhang</w:t>
-      </w:r>
-      <w:bookmarkEnd w:id="28"/>
-    </w:p>
-    <w:p>
-      <w:pPr>
-        <w:pStyle w:val="Anhang2"/>
-      </w:pPr>
-      <w:bookmarkStart w:id="29" w:name="_Toc396481640"/>
-      <w:r>
-        <w:t>Eigene Grafiken</w:t>
-      </w:r>
-      <w:bookmarkEnd w:id="29"/>
-    </w:p>
-    <w:p>
-      <w:pPr>
-        <w:pStyle w:val="Anhang2"/>
-      </w:pPr>
-      <w:bookmarkStart w:id="30" w:name="_Toc396481641"/>
-      <w:r>
-        <w:t>Bilder</w:t>
-      </w:r>
-      <w:bookmarkEnd w:id="30"/>
-    </w:p>
-    <w:p>
-      <w:r>
-        <w:rPr>
-          <w:noProof/>
-        </w:rPr>
-        <w:pict>
-          <v:shapetype id="_x0000_t202" coordsize="21600,21600" o:spt="202" path="m,l,21600r21600,l21600,xe">
-            <v:stroke joinstyle="miter"/>
-            <v:path gradientshapeok="t" o:connecttype="rect"/>
-          </v:shapetype>
-          <v:shape id="_x0000_s1031" type="#_x0000_t202" style="position:absolute;left:0;text-align:left;margin-left:-2.4pt;margin-top:196.95pt;width:255pt;height:.05pt;z-index:251672576" stroked="f">
-            <v:textbox style="mso-fit-shape-to-text:t" inset="0,0,0,0">
-              <w:txbxContent>
-                <w:p>
-                  <w:pPr>
-                    <w:pStyle w:val="AbbildungAnhang"/>
-                    <w:rPr>
-                      <w:rFonts w:eastAsiaTheme="minorHAnsi"/>
-                      <w:noProof/>
-                      <w:sz w:val="24"/>
-                      <w:szCs w:val="24"/>
-                    </w:rPr>
-                  </w:pPr>
-                  <w:bookmarkStart w:id="31" w:name="_Toc396479702"/>
-                  <w:bookmarkStart w:id="32" w:name="_Toc396482060"/>
-                  <w:bookmarkStart w:id="33" w:name="_Toc396485718"/>
-                  <w:bookmarkStart w:id="34" w:name="_Toc438569267"/>
-                  <w:r>
-                    <w:t xml:space="preserve">Abbildung </w:t>
-                  </w:r>
-                  <w:fldSimple w:instr=" SEQ Abbildung \* ARABIC ">
-                    <w:r>
-                      <w:rPr>
-                        <w:noProof/>
-                      </w:rPr>
-                      <w:t>4</w:t>
-                    </w:r>
-                  </w:fldSimple>
-                  <w:r>
-                    <w:t>: Blumen</w:t>
-                  </w:r>
-                  <w:bookmarkEnd w:id="31"/>
-                  <w:bookmarkEnd w:id="32"/>
-                  <w:bookmarkEnd w:id="33"/>
-                  <w:bookmarkEnd w:id="34"/>
-                </w:p>
-              </w:txbxContent>
-            </v:textbox>
-            <w10:wrap type="square"/>
-          </v:shape>
-        </w:pict>
-      </w:r>
-      <w:r>
-        <w:rPr>
-          <w:noProof/>
-        </w:rPr>
-        <w:drawing>
-          <wp:anchor distT="0" distB="0" distL="114300" distR="114300" simplePos="0" relativeHeight="251670528" behindDoc="1" locked="0" layoutInCell="1" allowOverlap="1">
-            <wp:simplePos x="0" y="0"/>
-            <wp:positionH relativeFrom="column">
-              <wp:posOffset>-30480</wp:posOffset>
-            </wp:positionH>
-            <wp:positionV relativeFrom="paragraph">
-              <wp:posOffset>15240</wp:posOffset>
-            </wp:positionV>
-            <wp:extent cx="3238500" cy="2428875"/>
-            <wp:effectExtent l="19050" t="0" r="0" b="0"/>
-            <wp:wrapSquare wrapText="bothSides"/>
-            <wp:docPr id="10" name="Grafik 5" descr="Chrysanthemum.jpg"/>
-            <wp:cNvGraphicFramePr>
-              <a:graphicFrameLocks xmlns:a="http://schemas.openxmlformats.org/drawingml/2006/main" noChangeAspect="1"/>
-            </wp:cNvGraphicFramePr>
-            <a:graphic xmlns:a="http://schemas.openxmlformats.org/drawingml/2006/main">
-              <a:graphicData uri="http://schemas.openxmlformats.org/drawingml/2006/picture">
-                <pic:pic xmlns:pic="http://schemas.openxmlformats.org/drawingml/2006/picture">
-                  <pic:nvPicPr>
-                    <pic:cNvPr id="0" name="Chrysanthemum.jpg"/>
-                    <pic:cNvPicPr/>
-                  </pic:nvPicPr>
-                  <pic:blipFill>
-                    <a:blip r:embed="rId19" cstate="print"/>
-                    <a:stretch>
-                      <a:fillRect/>
-                    </a:stretch>
-                  </pic:blipFill>
-                  <pic:spPr>
-                    <a:xfrm>
-                      <a:off x="0" y="0"/>
-                      <a:ext cx="3238500" cy="2428875"/>
-                    </a:xfrm>
-                    <a:prstGeom prst="rect">
-                      <a:avLst/>
-                    </a:prstGeom>
-                  </pic:spPr>
-                </pic:pic>
-              </a:graphicData>
-            </a:graphic>
-          </wp:anchor>
-        </w:drawing>
-      </w:r>
-    </w:p>
-    <w:p/>
-    <w:p/>
-    <w:p/>
-    <w:p/>
-    <w:p/>
-    <w:p/>
-    <w:p/>
-    <w:p>
-      <w:pPr>
-        <w:pStyle w:val="Anhang3"/>
-      </w:pPr>
-      <w:bookmarkStart w:id="35" w:name="_Toc396481642"/>
-      <w:r>
-        <w:t>Aus Internet</w:t>
-      </w:r>
-      <w:bookmarkEnd w:id="35"/>
-    </w:p>
-    <w:p>
-      <w:pPr>
-        <w:pStyle w:val="Anhang3"/>
-      </w:pPr>
-      <w:bookmarkStart w:id="36" w:name="_Toc396481643"/>
-      <w:r>
-        <w:t>Aus Büchern</w:t>
-      </w:r>
-      <w:bookmarkEnd w:id="36"/>
-    </w:p>
-    <w:p>
-      <w:pPr>
-        <w:pStyle w:val="Anhang1"/>
-      </w:pPr>
-      <w:bookmarkStart w:id="37" w:name="_Toc396479190"/>
-      <w:bookmarkStart w:id="38" w:name="_Toc396481644"/>
-      <w:r>
-        <w:t>Glossar</w:t>
-      </w:r>
-      <w:bookmarkEnd w:id="37"/>
-      <w:bookmarkEnd w:id="38"/>
-    </w:p>
-    <w:p/>
-    <w:p>
-      <w:pPr>
-        <w:sectPr>
-          <w:footerReference w:type="default" r:id="rId20"/>
-          <w:pgSz w:w="11906" w:h="16838"/>
-          <w:pgMar w:top="1134" w:right="1134" w:bottom="1134" w:left="2268" w:header="709" w:footer="709" w:gutter="0"/>
-          <w:pgNumType w:start="1"/>
-          <w:cols w:space="708"/>
-          <w:docGrid w:linePitch="360"/>
-        </w:sectPr>
-      </w:pPr>
     </w:p>
     <w:p>
       <w:pPr>
@@ -5272,8 +3453,8 @@
       </w:pPr>
     </w:p>
     <w:sectPr>
-      <w:headerReference w:type="default" r:id="rId21"/>
-      <w:footerReference w:type="default" r:id="rId22"/>
+      <w:headerReference w:type="default" r:id="rId17"/>
+      <w:footerReference w:type="default" r:id="rId18"/>
       <w:pgSz w:w="11906" w:h="16838"/>
       <w:pgMar w:top="1134" w:right="1134" w:bottom="1134" w:left="2268" w:header="709" w:footer="709" w:gutter="0"/>
       <w:pgNumType w:start="1"/>
@@ -5286,23 +3467,7 @@
 
 <file path=word/comments.xml><?xml version="1.0" encoding="utf-8"?>
 <w:comments xmlns:ve="http://schemas.openxmlformats.org/markup-compatibility/2006" xmlns:o="urn:schemas-microsoft-com:office:office" xmlns:r="http://schemas.openxmlformats.org/officeDocument/2006/relationships" xmlns:m="http://schemas.openxmlformats.org/officeDocument/2006/math" xmlns:v="urn:schemas-microsoft-com:vml" xmlns:wp="http://schemas.openxmlformats.org/drawingml/2006/wordprocessingDrawing" xmlns:w10="urn:schemas-microsoft-com:office:word" xmlns:w="http://schemas.openxmlformats.org/wordprocessingml/2006/main" xmlns:wne="http://schemas.microsoft.com/office/word/2006/wordml">
-  <w:comment w:id="7" w:author="Marius" w:date="2015-12-22T15:05:00Z" w:initials="M">
-    <w:p>
-      <w:pPr>
-        <w:pStyle w:val="Kommentartext"/>
-      </w:pPr>
-      <w:r>
-        <w:rPr>
-          <w:rStyle w:val="Kommentarzeichen"/>
-        </w:rPr>
-        <w:annotationRef/>
-      </w:r>
-      <w:r>
-        <w:t>Am Ende des Textes sollten noch kurz die Vorteile beschrieben, warum Command eingesetzt wird.</w:t>
-      </w:r>
-    </w:p>
-  </w:comment>
-  <w:comment w:id="10" w:author="anwender" w:date="2015-12-22T14:57:00Z" w:initials="a">
+  <w:comment w:id="9" w:author="anwender" w:date="2015-12-22T14:57:00Z" w:initials="a">
     <w:p>
       <w:pPr>
         <w:pStyle w:val="Kommentartext"/>
@@ -5367,7 +3532,7 @@
             <w:rPr>
               <w:noProof/>
             </w:rPr>
-            <w:t>I</w:t>
+            <w:t>II</w:t>
           </w:r>
         </w:fldSimple>
       </w:p>
@@ -5385,7 +3550,7 @@
 <w:ftr xmlns:ve="http://schemas.openxmlformats.org/markup-compatibility/2006" xmlns:o="urn:schemas-microsoft-com:office:office" xmlns:r="http://schemas.openxmlformats.org/officeDocument/2006/relationships" xmlns:m="http://schemas.openxmlformats.org/officeDocument/2006/math" xmlns:v="urn:schemas-microsoft-com:vml" xmlns:wp="http://schemas.openxmlformats.org/drawingml/2006/wordprocessingDrawing" xmlns:w10="urn:schemas-microsoft-com:office:word" xmlns:w="http://schemas.openxmlformats.org/wordprocessingml/2006/main" xmlns:wne="http://schemas.microsoft.com/office/word/2006/wordml">
   <w:sdt>
     <w:sdtPr>
-      <w:id w:val="2339408"/>
+      <w:id w:val="2339469"/>
       <w:docPartObj>
         <w:docPartGallery w:val="Page Numbers (Bottom of Page)"/>
         <w:docPartUnique/>
@@ -5395,7 +3560,6 @@
       <w:p>
         <w:pPr>
           <w:pStyle w:val="Fuzeile"/>
-          <w:ind w:right="-1"/>
           <w:jc w:val="right"/>
         </w:pPr>
         <w:fldSimple w:instr=" PAGE  \* Arabic  \* MERGEFORMAT ">
@@ -5403,7 +3567,7 @@
             <w:rPr>
               <w:noProof/>
             </w:rPr>
-            <w:t>4</w:t>
+            <w:t>7</w:t>
           </w:r>
         </w:fldSimple>
       </w:p>
@@ -5418,97 +3582,6 @@
 </file>
 
 <file path=word/footer3.xml><?xml version="1.0" encoding="utf-8"?>
-<w:ftr xmlns:ve="http://schemas.openxmlformats.org/markup-compatibility/2006" xmlns:o="urn:schemas-microsoft-com:office:office" xmlns:r="http://schemas.openxmlformats.org/officeDocument/2006/relationships" xmlns:m="http://schemas.openxmlformats.org/officeDocument/2006/math" xmlns:v="urn:schemas-microsoft-com:vml" xmlns:wp="http://schemas.openxmlformats.org/drawingml/2006/wordprocessingDrawing" xmlns:w10="urn:schemas-microsoft-com:office:word" xmlns:w="http://schemas.openxmlformats.org/wordprocessingml/2006/main" xmlns:wne="http://schemas.microsoft.com/office/word/2006/wordml">
-  <w:sdt>
-    <w:sdtPr>
-      <w:id w:val="2339487"/>
-      <w:docPartObj>
-        <w:docPartGallery w:val="Page Numbers (Bottom of Page)"/>
-        <w:docPartUnique/>
-      </w:docPartObj>
-    </w:sdtPr>
-    <w:sdtContent>
-      <w:p>
-        <w:pPr>
-          <w:pStyle w:val="Fuzeile"/>
-          <w:jc w:val="right"/>
-        </w:pPr>
-        <w:fldSimple w:instr=" PAGE  \* ROMAN  \* MERGEFORMAT ">
-          <w:r>
-            <w:rPr>
-              <w:noProof/>
-            </w:rPr>
-            <w:t>V</w:t>
-          </w:r>
-        </w:fldSimple>
-      </w:p>
-    </w:sdtContent>
-  </w:sdt>
-  <w:p>
-    <w:pPr>
-      <w:pStyle w:val="Fuzeile"/>
-    </w:pPr>
-  </w:p>
-</w:ftr>
-</file>
-
-<file path=word/footer4.xml><?xml version="1.0" encoding="utf-8"?>
-<w:ftr xmlns:ve="http://schemas.openxmlformats.org/markup-compatibility/2006" xmlns:o="urn:schemas-microsoft-com:office:office" xmlns:r="http://schemas.openxmlformats.org/officeDocument/2006/relationships" xmlns:m="http://schemas.openxmlformats.org/officeDocument/2006/math" xmlns:v="urn:schemas-microsoft-com:vml" xmlns:wp="http://schemas.openxmlformats.org/drawingml/2006/wordprocessingDrawing" xmlns:w10="urn:schemas-microsoft-com:office:word" xmlns:w="http://schemas.openxmlformats.org/wordprocessingml/2006/main" xmlns:wne="http://schemas.microsoft.com/office/word/2006/wordml">
-  <w:sdt>
-    <w:sdtPr>
-      <w:id w:val="2339469"/>
-      <w:docPartObj>
-        <w:docPartGallery w:val="Page Numbers (Bottom of Page)"/>
-        <w:docPartUnique/>
-      </w:docPartObj>
-    </w:sdtPr>
-    <w:sdtContent>
-      <w:p>
-        <w:pPr>
-          <w:pStyle w:val="Fuzeile"/>
-          <w:jc w:val="right"/>
-        </w:pPr>
-        <w:r>
-          <w:fldChar w:fldCharType="begin"/>
-        </w:r>
-        <w:r>
-          <w:instrText xml:space="preserve"> Styleref "SeqAnhang"</w:instrText>
-        </w:r>
-        <w:r>
-          <w:fldChar w:fldCharType="separate"/>
-        </w:r>
-        <w:r>
-          <w:rPr>
-            <w:noProof/>
-          </w:rPr>
-          <w:t>A</w:t>
-        </w:r>
-        <w:r>
-          <w:fldChar w:fldCharType="end"/>
-        </w:r>
-        <w:r>
-          <w:t>-</w:t>
-        </w:r>
-        <w:fldSimple w:instr=" PAGE  \* Arabic  \* MERGEFORMAT ">
-          <w:r>
-            <w:rPr>
-              <w:noProof/>
-            </w:rPr>
-            <w:t>1</w:t>
-          </w:r>
-        </w:fldSimple>
-      </w:p>
-    </w:sdtContent>
-  </w:sdt>
-  <w:p>
-    <w:pPr>
-      <w:pStyle w:val="Fuzeile"/>
-    </w:pPr>
-  </w:p>
-</w:ftr>
-</file>
-
-<file path=word/footer5.xml><?xml version="1.0" encoding="utf-8"?>
 <w:ftr xmlns:ve="http://schemas.openxmlformats.org/markup-compatibility/2006" xmlns:o="urn:schemas-microsoft-com:office:office" xmlns:r="http://schemas.openxmlformats.org/officeDocument/2006/relationships" xmlns:m="http://schemas.openxmlformats.org/officeDocument/2006/math" xmlns:v="urn:schemas-microsoft-com:vml" xmlns:wp="http://schemas.openxmlformats.org/drawingml/2006/wordprocessingDrawing" xmlns:w10="urn:schemas-microsoft-com:office:word" xmlns:w="http://schemas.openxmlformats.org/wordprocessingml/2006/main" xmlns:wne="http://schemas.microsoft.com/office/word/2006/wordml">
   <w:p>
     <w:pPr>
@@ -7607,7 +5680,7 @@
 </file>
 
 <file path=customXml/itemProps1.xml><?xml version="1.0" encoding="utf-8"?>
-<ds:datastoreItem xmlns:ds="http://schemas.openxmlformats.org/officeDocument/2006/customXml" ds:itemID="{14282729-8987-4F71-AD2C-AD7CED5CA47A}">
+<ds:datastoreItem xmlns:ds="http://schemas.openxmlformats.org/officeDocument/2006/customXml" ds:itemID="{E4DFE1C5-D2E3-45FA-970B-18BA47F6645D}">
   <ds:schemaRefs>
     <ds:schemaRef ds:uri="http://schemas.openxmlformats.org/officeDocument/2006/bibliography"/>
   </ds:schemaRefs>

</xml_diff>